<commit_message>
fix images for html and md
</commit_message>
<xml_diff>
--- a/the_way_beyond.docx
+++ b/the_way_beyond.docx
@@ -188,7 +188,7 @@
               <a:graphicData uri="http://schemas.openxmlformats.org/drawingml/2006/picture">
                 <pic:pic>
                   <pic:nvPicPr>
-                    <pic:cNvPr descr="../images/1-overview.jpg" id="0" name="Picture"/>
+                    <pic:cNvPr descr="./images/1-overview.jpg" id="0" name="Picture"/>
                     <pic:cNvPicPr>
                       <a:picLocks noChangeArrowheads="1" noChangeAspect="1"/>
                     </pic:cNvPicPr>
@@ -367,7 +367,7 @@
               <a:graphicData uri="http://schemas.openxmlformats.org/drawingml/2006/picture">
                 <pic:pic>
                   <pic:nvPicPr>
-                    <pic:cNvPr descr="../images/2-the-self.jpg" id="0" name="Picture"/>
+                    <pic:cNvPr descr="./images/2-the-self.jpg" id="0" name="Picture"/>
                     <pic:cNvPicPr>
                       <a:picLocks noChangeArrowheads="1" noChangeAspect="1"/>
                     </pic:cNvPicPr>
@@ -730,7 +730,7 @@
               <a:graphicData uri="http://schemas.openxmlformats.org/drawingml/2006/picture">
                 <pic:pic>
                   <pic:nvPicPr>
-                    <pic:cNvPr descr="../images/4-the-game-of-life.jpg" id="0" name="Picture"/>
+                    <pic:cNvPr descr="./images/4-the-game-of-life.jpg" id="0" name="Picture"/>
                     <pic:cNvPicPr>
                       <a:picLocks noChangeArrowheads="1" noChangeAspect="1"/>
                     </pic:cNvPicPr>
@@ -851,7 +851,7 @@
               <a:graphicData uri="http://schemas.openxmlformats.org/drawingml/2006/picture">
                 <pic:pic>
                   <pic:nvPicPr>
-                    <pic:cNvPr descr="../images/5-dreaming.jpg" id="0" name="Picture"/>
+                    <pic:cNvPr descr="./images/5-dreaming.jpg" id="0" name="Picture"/>
                     <pic:cNvPicPr>
                       <a:picLocks noChangeArrowheads="1" noChangeAspect="1"/>
                     </pic:cNvPicPr>
@@ -998,7 +998,7 @@
               <a:graphicData uri="http://schemas.openxmlformats.org/drawingml/2006/picture">
                 <pic:pic>
                   <pic:nvPicPr>
-                    <pic:cNvPr descr="../images/6-meditation.jpg" id="0" name="Picture"/>
+                    <pic:cNvPr descr="./images/6-meditation.jpg" id="0" name="Picture"/>
                     <pic:cNvPicPr>
                       <a:picLocks noChangeArrowheads="1" noChangeAspect="1"/>
                     </pic:cNvPicPr>
@@ -1553,7 +1553,7 @@
               <a:graphicData uri="http://schemas.openxmlformats.org/drawingml/2006/picture">
                 <pic:pic>
                   <pic:nvPicPr>
-                    <pic:cNvPr descr="../images/7-concentration.jpg" id="0" name="Picture"/>
+                    <pic:cNvPr descr="./images/7-concentration.jpg" id="0" name="Picture"/>
                     <pic:cNvPicPr>
                       <a:picLocks noChangeArrowheads="1" noChangeAspect="1"/>
                     </pic:cNvPicPr>
@@ -1722,7 +1722,7 @@
               <a:graphicData uri="http://schemas.openxmlformats.org/drawingml/2006/picture">
                 <pic:pic>
                   <pic:nvPicPr>
-                    <pic:cNvPr descr="../images/8-mindfulness.jpg" id="0" name="Picture"/>
+                    <pic:cNvPr descr="./images/8-mindfulness.jpg" id="0" name="Picture"/>
                     <pic:cNvPicPr>
                       <a:picLocks noChangeArrowheads="1" noChangeAspect="1"/>
                     </pic:cNvPicPr>
@@ -2011,7 +2011,7 @@
               <a:graphicData uri="http://schemas.openxmlformats.org/drawingml/2006/picture">
                 <pic:pic>
                   <pic:nvPicPr>
-                    <pic:cNvPr descr="../images/9-opening-the-heart.jpg" id="0" name="Picture"/>
+                    <pic:cNvPr descr="./images/9-opening-the-heart.jpg" id="0" name="Picture"/>
                     <pic:cNvPicPr>
                       <a:picLocks noChangeArrowheads="1" noChangeAspect="1"/>
                     </pic:cNvPicPr>
@@ -2271,7 +2271,7 @@
               <a:graphicData uri="http://schemas.openxmlformats.org/drawingml/2006/picture">
                 <pic:pic>
                   <pic:nvPicPr>
-                    <pic:cNvPr descr="../images/10-reducing-attachments.jpg" id="0" name="Picture"/>
+                    <pic:cNvPr descr="./images/10-reducing-attachments.jpg" id="0" name="Picture"/>
                     <pic:cNvPicPr>
                       <a:picLocks noChangeArrowheads="1" noChangeAspect="1"/>
                     </pic:cNvPicPr>
@@ -2993,7 +2993,7 @@
               <a:graphicData uri="http://schemas.openxmlformats.org/drawingml/2006/picture">
                 <pic:pic>
                   <pic:nvPicPr>
-                    <pic:cNvPr descr="../images/11-cleaning-house.jpg" id="0" name="Picture"/>
+                    <pic:cNvPr descr="./images/11-cleaning-house.jpg" id="0" name="Picture"/>
                     <pic:cNvPicPr>
                       <a:picLocks noChangeArrowheads="1" noChangeAspect="1"/>
                     </pic:cNvPicPr>
@@ -3188,7 +3188,7 @@
               <a:graphicData uri="http://schemas.openxmlformats.org/drawingml/2006/picture">
                 <pic:pic>
                   <pic:nvPicPr>
-                    <pic:cNvPr descr="../images/12-readiness-to-know.jpg" id="0" name="Picture"/>
+                    <pic:cNvPr descr="./images/12-readiness-to-know.jpg" id="0" name="Picture"/>
                     <pic:cNvPicPr>
                       <a:picLocks noChangeArrowheads="1" noChangeAspect="1"/>
                     </pic:cNvPicPr>
@@ -3459,7 +3459,7 @@
               <a:graphicData uri="http://schemas.openxmlformats.org/drawingml/2006/picture">
                 <pic:pic>
                   <pic:nvPicPr>
-                    <pic:cNvPr descr="../images/13-finding-your-way.jpg" id="0" name="Picture"/>
+                    <pic:cNvPr descr="./images/13-finding-your-way.jpg" id="0" name="Picture"/>
                     <pic:cNvPicPr>
                       <a:picLocks noChangeArrowheads="1" noChangeAspect="1"/>
                     </pic:cNvPicPr>
@@ -3640,7 +3640,7 @@
               <a:graphicData uri="http://schemas.openxmlformats.org/drawingml/2006/picture">
                 <pic:pic>
                   <pic:nvPicPr>
-                    <pic:cNvPr descr="../images/14-teachers.jpg" id="0" name="Picture"/>
+                    <pic:cNvPr descr="./images/14-teachers.jpg" id="0" name="Picture"/>
                     <pic:cNvPicPr>
                       <a:picLocks noChangeArrowheads="1" noChangeAspect="1"/>
                     </pic:cNvPicPr>
@@ -3769,7 +3769,7 @@
               <a:graphicData uri="http://schemas.openxmlformats.org/drawingml/2006/picture">
                 <pic:pic>
                   <pic:nvPicPr>
-                    <pic:cNvPr descr="../images/15-continual-practice.jpg" id="0" name="Picture"/>
+                    <pic:cNvPr descr="./images/15-continual-practice.jpg" id="0" name="Picture"/>
                     <pic:cNvPicPr>
                       <a:picLocks noChangeArrowheads="1" noChangeAspect="1"/>
                     </pic:cNvPicPr>
@@ -3906,7 +3906,7 @@
               <a:graphicData uri="http://schemas.openxmlformats.org/drawingml/2006/picture">
                 <pic:pic>
                   <pic:nvPicPr>
-                    <pic:cNvPr descr="../images/16-retreats.jpg" id="0" name="Picture"/>
+                    <pic:cNvPr descr="./images/16-retreats.jpg" id="0" name="Picture"/>
                     <pic:cNvPicPr>
                       <a:picLocks noChangeArrowheads="1" noChangeAspect="1"/>
                     </pic:cNvPicPr>

</xml_diff>

<commit_message>
asciidoctor-epub3 for epub and mobi (broken)
</commit_message>
<xml_diff>
--- a/the_way_beyond.docx
+++ b/the_way_beyond.docx
@@ -79,7 +79,7 @@
         <w:pStyle w:val="Date"/>
       </w:pPr>
       <w:r>
-        <w:t xml:space="preserve">1987</w:t>
+        <w:t xml:space="preserve">2019-08-15</w:t>
       </w:r>
     </w:p>
     <w:sdt>
@@ -110,9 +110,32 @@
     </w:sdt>
     <w:p>
       <w:pPr>
+        <w:pStyle w:val="Heading1"/>
+      </w:pPr>
+    </w:p>
+    <w:p>
+      <w:pPr>
         <w:pStyle w:val="FirstParagraph"/>
       </w:pPr>
       <w:r>
+        <w:t xml:space="preserve">:copyright 1987</w:t>
+      </w:r>
+    </w:p>
+    <w:p>
+      <w:pPr>
+        <w:pStyle w:val="Heading1"/>
+      </w:pPr>
+      <w:bookmarkStart w:id="20" w:name="chapter-dedication"/>
+      <w:r>
+        <w:t xml:space="preserve">Dedication</w:t>
+      </w:r>
+      <w:bookmarkEnd w:id="20"/>
+    </w:p>
+    <w:p>
+      <w:pPr>
+        <w:pStyle w:val="FirstParagraph"/>
+      </w:pPr>
+      <w:r>
         <w:t xml:space="preserve">For Benita</w:t>
       </w:r>
     </w:p>
@@ -120,11 +143,11 @@
       <w:pPr>
         <w:pStyle w:val="Heading1"/>
       </w:pPr>
-      <w:bookmarkStart w:id="20" w:name="X43f9398da9c2eb974194c1e60a2fdc80e1bfc87"/>
+      <w:bookmarkStart w:id="21" w:name="chapter-overview"/>
       <w:r>
         <w:t xml:space="preserve">Overview</w:t>
       </w:r>
-      <w:bookmarkEnd w:id="20"/>
+      <w:bookmarkEnd w:id="21"/>
     </w:p>
     <w:p>
       <w:pPr>
@@ -194,7 +217,7 @@
                     </pic:cNvPicPr>
                   </pic:nvPicPr>
                   <pic:blipFill>
-                    <a:blip r:embed="rId21"/>
+                    <a:blip r:embed="rId22"/>
                     <a:stretch>
                       <a:fillRect/>
                     </a:stretch>
@@ -273,21 +296,21 @@
       <w:pPr>
         <w:pStyle w:val="Heading1"/>
       </w:pPr>
-      <w:bookmarkStart w:id="22" w:name="X1553f8647ed09aaf64a7463500f1e7bbe643bff"/>
+      <w:bookmarkStart w:id="23" w:name="chapter-perspectives"/>
       <w:r>
         <w:t xml:space="preserve">Perspectives</w:t>
       </w:r>
-      <w:bookmarkEnd w:id="22"/>
+      <w:bookmarkEnd w:id="23"/>
     </w:p>
     <w:p>
       <w:pPr>
         <w:pStyle w:val="Heading2"/>
       </w:pPr>
-      <w:bookmarkStart w:id="23" w:name="X4ea577250979ac096a3ec63095061a8c57fde32"/>
+      <w:bookmarkStart w:id="24" w:name="X4ea577250979ac096a3ec63095061a8c57fde32"/>
       <w:r>
         <w:t xml:space="preserve">The Self</w:t>
       </w:r>
-      <w:bookmarkEnd w:id="23"/>
+      <w:bookmarkEnd w:id="24"/>
     </w:p>
     <w:p>
       <w:pPr>
@@ -373,7 +396,7 @@
                     </pic:cNvPicPr>
                   </pic:nvPicPr>
                   <pic:blipFill>
-                    <a:blip r:embed="rId24"/>
+                    <a:blip r:embed="rId25"/>
                     <a:stretch>
                       <a:fillRect/>
                     </a:stretch>
@@ -524,11 +547,11 @@
       <w:pPr>
         <w:pStyle w:val="Heading2"/>
       </w:pPr>
-      <w:bookmarkStart w:id="25" w:name="X42e442f2b4e1a011cb971e0a1346e14e5faf647"/>
+      <w:bookmarkStart w:id="26" w:name="X42e442f2b4e1a011cb971e0a1346e14e5faf647"/>
       <w:r>
         <w:t xml:space="preserve">Levels of Being</w:t>
       </w:r>
-      <w:bookmarkEnd w:id="25"/>
+      <w:bookmarkEnd w:id="26"/>
     </w:p>
     <w:p>
       <w:pPr>
@@ -662,11 +685,11 @@
       <w:pPr>
         <w:pStyle w:val="Heading2"/>
       </w:pPr>
-      <w:bookmarkStart w:id="26" w:name="X27c4517314ffd41ceae70a6325b99683c79b7c6"/>
+      <w:bookmarkStart w:id="27" w:name="X27c4517314ffd41ceae70a6325b99683c79b7c6"/>
       <w:r>
         <w:t xml:space="preserve">The Game of Life</w:t>
       </w:r>
-      <w:bookmarkEnd w:id="26"/>
+      <w:bookmarkEnd w:id="27"/>
     </w:p>
     <w:p>
       <w:pPr>
@@ -736,7 +759,7 @@
                     </pic:cNvPicPr>
                   </pic:nvPicPr>
                   <pic:blipFill>
-                    <a:blip r:embed="rId27"/>
+                    <a:blip r:embed="rId28"/>
                     <a:stretch>
                       <a:fillRect/>
                     </a:stretch>
@@ -807,11 +830,11 @@
       <w:pPr>
         <w:pStyle w:val="Heading2"/>
       </w:pPr>
-      <w:bookmarkStart w:id="28" w:name="Xd3b4244485aab6394b2f6fb01f139aab4d5d3ad"/>
+      <w:bookmarkStart w:id="29" w:name="Xd3b4244485aab6394b2f6fb01f139aab4d5d3ad"/>
       <w:r>
         <w:t xml:space="preserve">Dreaming</w:t>
       </w:r>
-      <w:bookmarkEnd w:id="28"/>
+      <w:bookmarkEnd w:id="29"/>
     </w:p>
     <w:p>
       <w:pPr>
@@ -857,7 +880,7 @@
                     </pic:cNvPicPr>
                   </pic:nvPicPr>
                   <pic:blipFill>
-                    <a:blip r:embed="rId29"/>
+                    <a:blip r:embed="rId30"/>
                     <a:stretch>
                       <a:fillRect/>
                     </a:stretch>
@@ -952,21 +975,21 @@
       <w:pPr>
         <w:pStyle w:val="Heading1"/>
       </w:pPr>
-      <w:bookmarkStart w:id="30" w:name="X337b8eaa56ac1ef64cbf8b2dd511c0c7fd590d3"/>
+      <w:bookmarkStart w:id="31" w:name="chapter-basic-practices"/>
       <w:r>
         <w:t xml:space="preserve">Basic Practices</w:t>
       </w:r>
-      <w:bookmarkEnd w:id="30"/>
+      <w:bookmarkEnd w:id="31"/>
     </w:p>
     <w:p>
       <w:pPr>
         <w:pStyle w:val="Heading2"/>
       </w:pPr>
-      <w:bookmarkStart w:id="31" w:name="Xebc46244ed1a3aaa1dab3d0cd43261aa16e4e38"/>
+      <w:bookmarkStart w:id="32" w:name="Xebc46244ed1a3aaa1dab3d0cd43261aa16e4e38"/>
       <w:r>
         <w:t xml:space="preserve">Meditation</w:t>
       </w:r>
-      <w:bookmarkEnd w:id="31"/>
+      <w:bookmarkEnd w:id="32"/>
     </w:p>
     <w:p>
       <w:pPr>
@@ -1004,7 +1027,7 @@
                     </pic:cNvPicPr>
                   </pic:nvPicPr>
                   <pic:blipFill>
-                    <a:blip r:embed="rId32"/>
+                    <a:blip r:embed="rId33"/>
                     <a:stretch>
                       <a:fillRect/>
                     </a:stretch>
@@ -1079,11 +1102,11 @@
       <w:pPr>
         <w:pStyle w:val="Heading3"/>
       </w:pPr>
-      <w:bookmarkStart w:id="33" w:name="X800d0d95e43a46dcf68be70cfdafa3402b013af"/>
+      <w:bookmarkStart w:id="34" w:name="X800d0d95e43a46dcf68be70cfdafa3402b013af"/>
       <w:r>
         <w:t xml:space="preserve">Physical Form</w:t>
       </w:r>
-      <w:bookmarkEnd w:id="33"/>
+      <w:bookmarkEnd w:id="34"/>
     </w:p>
     <w:p>
       <w:pPr>
@@ -1113,11 +1136,11 @@
       <w:pPr>
         <w:pStyle w:val="Heading3"/>
       </w:pPr>
-      <w:bookmarkStart w:id="34" w:name="X09af1396977b2378d48af9331b53747deebb35d"/>
+      <w:bookmarkStart w:id="35" w:name="X09af1396977b2378d48af9331b53747deebb35d"/>
       <w:r>
         <w:t xml:space="preserve">Breath as Object</w:t>
       </w:r>
-      <w:bookmarkEnd w:id="34"/>
+      <w:bookmarkEnd w:id="35"/>
     </w:p>
     <w:p>
       <w:pPr>
@@ -1171,11 +1194,11 @@
       <w:pPr>
         <w:pStyle w:val="Heading3"/>
       </w:pPr>
-      <w:bookmarkStart w:id="35" w:name="X556ba699fb78e6c3edcadb65b3ff54402a71e68"/>
+      <w:bookmarkStart w:id="36" w:name="X556ba699fb78e6c3edcadb65b3ff54402a71e68"/>
       <w:r>
         <w:t xml:space="preserve">Setting</w:t>
       </w:r>
-      <w:bookmarkEnd w:id="35"/>
+      <w:bookmarkEnd w:id="36"/>
     </w:p>
     <w:p>
       <w:pPr>
@@ -1213,11 +1236,11 @@
       <w:pPr>
         <w:pStyle w:val="Heading3"/>
       </w:pPr>
-      <w:bookmarkStart w:id="36" w:name="X630fc4abc7c94ab87963d1e0e2ada5c208570a7"/>
+      <w:bookmarkStart w:id="37" w:name="X630fc4abc7c94ab87963d1e0e2ada5c208570a7"/>
       <w:r>
         <w:t xml:space="preserve">The Practice</w:t>
       </w:r>
-      <w:bookmarkEnd w:id="36"/>
+      <w:bookmarkEnd w:id="37"/>
     </w:p>
     <w:p>
       <w:pPr>
@@ -1393,11 +1416,11 @@
       <w:pPr>
         <w:pStyle w:val="Heading3"/>
       </w:pPr>
-      <w:bookmarkStart w:id="37" w:name="X566c56b8afb33d2d938aa8b0f24ce7e67799776"/>
+      <w:bookmarkStart w:id="38" w:name="X566c56b8afb33d2d938aa8b0f24ce7e67799776"/>
       <w:r>
         <w:t xml:space="preserve">Attitude</w:t>
       </w:r>
-      <w:bookmarkEnd w:id="37"/>
+      <w:bookmarkEnd w:id="38"/>
     </w:p>
     <w:p>
       <w:pPr>
@@ -1493,11 +1516,11 @@
       <w:pPr>
         <w:pStyle w:val="Heading2"/>
       </w:pPr>
-      <w:bookmarkStart w:id="38" w:name="Xb8bfca9ed202c6366129bf86d73bf9994b28fba"/>
+      <w:bookmarkStart w:id="39" w:name="Xb8bfca9ed202c6366129bf86d73bf9994b28fba"/>
       <w:r>
         <w:t xml:space="preserve">Concentration</w:t>
       </w:r>
-      <w:bookmarkEnd w:id="38"/>
+      <w:bookmarkEnd w:id="39"/>
     </w:p>
     <w:p>
       <w:pPr>
@@ -1559,7 +1582,7 @@
                     </pic:cNvPicPr>
                   </pic:nvPicPr>
                   <pic:blipFill>
-                    <a:blip r:embed="rId39"/>
+                    <a:blip r:embed="rId40"/>
                     <a:stretch>
                       <a:fillRect/>
                     </a:stretch>
@@ -1686,11 +1709,11 @@
       <w:pPr>
         <w:pStyle w:val="Heading2"/>
       </w:pPr>
-      <w:bookmarkStart w:id="40" w:name="X9c7d54b4830db186296f91afef20d42813059ae"/>
+      <w:bookmarkStart w:id="41" w:name="X9c7d54b4830db186296f91afef20d42813059ae"/>
       <w:r>
         <w:t xml:space="preserve">Mindfulness</w:t>
       </w:r>
-      <w:bookmarkEnd w:id="40"/>
+      <w:bookmarkEnd w:id="41"/>
     </w:p>
     <w:p>
       <w:pPr>
@@ -1728,7 +1751,7 @@
                     </pic:cNvPicPr>
                   </pic:nvPicPr>
                   <pic:blipFill>
-                    <a:blip r:embed="rId41"/>
+                    <a:blip r:embed="rId42"/>
                     <a:stretch>
                       <a:fillRect/>
                     </a:stretch>
@@ -1951,11 +1974,11 @@
       <w:pPr>
         <w:pStyle w:val="Heading2"/>
       </w:pPr>
-      <w:bookmarkStart w:id="42" w:name="X854dcf24976600c394da1c162a176cbd869334a"/>
+      <w:bookmarkStart w:id="43" w:name="X854dcf24976600c394da1c162a176cbd869334a"/>
       <w:r>
         <w:t xml:space="preserve">Opening the Heart</w:t>
       </w:r>
-      <w:bookmarkEnd w:id="42"/>
+      <w:bookmarkEnd w:id="43"/>
     </w:p>
     <w:p>
       <w:pPr>
@@ -2017,7 +2040,7 @@
                     </pic:cNvPicPr>
                   </pic:nvPicPr>
                   <pic:blipFill>
-                    <a:blip r:embed="rId43"/>
+                    <a:blip r:embed="rId44"/>
                     <a:stretch>
                       <a:fillRect/>
                     </a:stretch>
@@ -2227,11 +2250,11 @@
       <w:pPr>
         <w:pStyle w:val="Heading2"/>
       </w:pPr>
-      <w:bookmarkStart w:id="44" w:name="Xca5cb9f78dd6b06ac4c00b5f6a90649fe08ce35"/>
+      <w:bookmarkStart w:id="45" w:name="Xca5cb9f78dd6b06ac4c00b5f6a90649fe08ce35"/>
       <w:r>
         <w:t xml:space="preserve">Reducing Attachments</w:t>
       </w:r>
-      <w:bookmarkEnd w:id="44"/>
+      <w:bookmarkEnd w:id="45"/>
     </w:p>
     <w:p>
       <w:pPr>
@@ -2277,7 +2300,7 @@
                     </pic:cNvPicPr>
                   </pic:nvPicPr>
                   <pic:blipFill>
-                    <a:blip r:embed="rId45"/>
+                    <a:blip r:embed="rId46"/>
                     <a:stretch>
                       <a:fillRect/>
                     </a:stretch>
@@ -2316,11 +2339,11 @@
       <w:pPr>
         <w:pStyle w:val="Heading3"/>
       </w:pPr>
-      <w:bookmarkStart w:id="46" w:name="Xe4686822bbcc1d0f0d83caf6de1a30cc6d85c1b"/>
+      <w:bookmarkStart w:id="47" w:name="Xe4686822bbcc1d0f0d83caf6de1a30cc6d85c1b"/>
       <w:r>
         <w:t xml:space="preserve">Four Noble Truths</w:t>
       </w:r>
-      <w:bookmarkEnd w:id="46"/>
+      <w:bookmarkEnd w:id="47"/>
     </w:p>
     <w:p>
       <w:pPr>
@@ -2382,11 +2405,11 @@
       <w:pPr>
         <w:pStyle w:val="Heading3"/>
       </w:pPr>
-      <w:bookmarkStart w:id="47" w:name="X4dd818bdcef8c2587cdba476edd84376f749e64"/>
+      <w:bookmarkStart w:id="48" w:name="X4dd818bdcef8c2587cdba476edd84376f749e64"/>
       <w:r>
         <w:t xml:space="preserve">Chakras</w:t>
       </w:r>
-      <w:bookmarkEnd w:id="47"/>
+      <w:bookmarkEnd w:id="48"/>
     </w:p>
     <w:p>
       <w:pPr>
@@ -2456,11 +2479,11 @@
       <w:pPr>
         <w:pStyle w:val="Heading3"/>
       </w:pPr>
-      <w:bookmarkStart w:id="48" w:name="X9f6a2355ddc7da56013f48eacfcc547341b53d2"/>
+      <w:bookmarkStart w:id="49" w:name="X9f6a2355ddc7da56013f48eacfcc547341b53d2"/>
       <w:r>
         <w:t xml:space="preserve">Effects of Attachments</w:t>
       </w:r>
-      <w:bookmarkEnd w:id="48"/>
+      <w:bookmarkEnd w:id="49"/>
     </w:p>
     <w:p>
       <w:pPr>
@@ -2514,11 +2537,11 @@
       <w:pPr>
         <w:pStyle w:val="Heading3"/>
       </w:pPr>
-      <w:bookmarkStart w:id="49" w:name="X535942ec8d528a563cfa39effd81ad64e38414b"/>
+      <w:bookmarkStart w:id="50" w:name="X535942ec8d528a563cfa39effd81ad64e38414b"/>
       <w:r>
         <w:t xml:space="preserve">Getting Free</w:t>
       </w:r>
-      <w:bookmarkEnd w:id="49"/>
+      <w:bookmarkEnd w:id="50"/>
     </w:p>
     <w:p>
       <w:pPr>
@@ -2674,11 +2697,11 @@
       <w:pPr>
         <w:pStyle w:val="Heading3"/>
       </w:pPr>
-      <w:bookmarkStart w:id="50" w:name="Xa0766ff85e1faf3595320dcee7647cb15913e47"/>
+      <w:bookmarkStart w:id="51" w:name="Xa0766ff85e1faf3595320dcee7647cb15913e47"/>
       <w:r>
         <w:t xml:space="preserve">Practice Exercise</w:t>
       </w:r>
-      <w:bookmarkEnd w:id="50"/>
+      <w:bookmarkEnd w:id="51"/>
     </w:p>
     <w:p>
       <w:pPr>
@@ -2887,21 +2910,21 @@
       <w:pPr>
         <w:pStyle w:val="Heading1"/>
       </w:pPr>
-      <w:bookmarkStart w:id="51" w:name="X6213a01accffcc4a1a31c9b5968ed7fb9caeb56"/>
+      <w:bookmarkStart w:id="52" w:name="chapter-overall-practice"/>
       <w:r>
         <w:t xml:space="preserve">Overall Practice</w:t>
       </w:r>
-      <w:bookmarkEnd w:id="51"/>
+      <w:bookmarkEnd w:id="52"/>
     </w:p>
     <w:p>
       <w:pPr>
         <w:pStyle w:val="Heading2"/>
       </w:pPr>
-      <w:bookmarkStart w:id="52" w:name="Xab359dd73ee61efe57c2d2f0fc5729cd74a76c7"/>
+      <w:bookmarkStart w:id="53" w:name="Xab359dd73ee61efe57c2d2f0fc5729cd74a76c7"/>
       <w:r>
         <w:t xml:space="preserve">Cleaning House</w:t>
       </w:r>
-      <w:bookmarkEnd w:id="52"/>
+      <w:bookmarkEnd w:id="53"/>
     </w:p>
     <w:p>
       <w:pPr>
@@ -2999,7 +3022,7 @@
                     </pic:cNvPicPr>
                   </pic:nvPicPr>
                   <pic:blipFill>
-                    <a:blip r:embed="rId53"/>
+                    <a:blip r:embed="rId54"/>
                     <a:stretch>
                       <a:fillRect/>
                     </a:stretch>
@@ -3152,11 +3175,11 @@
       <w:pPr>
         <w:pStyle w:val="Heading2"/>
       </w:pPr>
-      <w:bookmarkStart w:id="54" w:name="X40a93f0275dd9b85a28fc169c3524908ecd22a3"/>
+      <w:bookmarkStart w:id="55" w:name="X40a93f0275dd9b85a28fc169c3524908ecd22a3"/>
       <w:r>
         <w:t xml:space="preserve">Readiness to Know</w:t>
       </w:r>
-      <w:bookmarkEnd w:id="54"/>
+      <w:bookmarkEnd w:id="55"/>
     </w:p>
     <w:p>
       <w:pPr>
@@ -3194,7 +3217,7 @@
                     </pic:cNvPicPr>
                   </pic:nvPicPr>
                   <pic:blipFill>
-                    <a:blip r:embed="rId55"/>
+                    <a:blip r:embed="rId56"/>
                     <a:stretch>
                       <a:fillRect/>
                     </a:stretch>
@@ -3316,11 +3339,11 @@
       <w:pPr>
         <w:pStyle w:val="Heading2"/>
       </w:pPr>
-      <w:bookmarkStart w:id="56" w:name="X790c336600e37232cf4b7aa857ef545aaa6298c"/>
+      <w:bookmarkStart w:id="57" w:name="X790c336600e37232cf4b7aa857ef545aaa6298c"/>
       <w:r>
         <w:t xml:space="preserve">Finding Your Way</w:t>
       </w:r>
-      <w:bookmarkEnd w:id="56"/>
+      <w:bookmarkEnd w:id="57"/>
     </w:p>
     <w:p>
       <w:pPr>
@@ -3465,7 +3488,7 @@
                     </pic:cNvPicPr>
                   </pic:nvPicPr>
                   <pic:blipFill>
-                    <a:blip r:embed="rId57"/>
+                    <a:blip r:embed="rId58"/>
                     <a:stretch>
                       <a:fillRect/>
                     </a:stretch>
@@ -3568,11 +3591,11 @@
       <w:pPr>
         <w:pStyle w:val="Heading2"/>
       </w:pPr>
-      <w:bookmarkStart w:id="58" w:name="X275554307d3f4d192ae3ceb9694df26b5b569a0"/>
+      <w:bookmarkStart w:id="59" w:name="X275554307d3f4d192ae3ceb9694df26b5b569a0"/>
       <w:r>
         <w:t xml:space="preserve">Teachers</w:t>
       </w:r>
-      <w:bookmarkEnd w:id="58"/>
+      <w:bookmarkEnd w:id="59"/>
     </w:p>
     <w:p>
       <w:pPr>
@@ -3646,7 +3669,7 @@
                     </pic:cNvPicPr>
                   </pic:nvPicPr>
                   <pic:blipFill>
-                    <a:blip r:embed="rId59"/>
+                    <a:blip r:embed="rId60"/>
                     <a:stretch>
                       <a:fillRect/>
                     </a:stretch>
@@ -3709,11 +3732,11 @@
       <w:pPr>
         <w:pStyle w:val="Heading2"/>
       </w:pPr>
-      <w:bookmarkStart w:id="60" w:name="X031948e0019e1f0058c862abd597f3570ebc11b"/>
+      <w:bookmarkStart w:id="61" w:name="X031948e0019e1f0058c862abd597f3570ebc11b"/>
       <w:r>
         <w:t xml:space="preserve">Continual Practice</w:t>
       </w:r>
-      <w:bookmarkEnd w:id="60"/>
+      <w:bookmarkEnd w:id="61"/>
     </w:p>
     <w:p>
       <w:pPr>
@@ -3775,7 +3798,7 @@
                     </pic:cNvPicPr>
                   </pic:nvPicPr>
                   <pic:blipFill>
-                    <a:blip r:embed="rId61"/>
+                    <a:blip r:embed="rId62"/>
                     <a:stretch>
                       <a:fillRect/>
                     </a:stretch>
@@ -3870,11 +3893,11 @@
       <w:pPr>
         <w:pStyle w:val="Heading2"/>
       </w:pPr>
-      <w:bookmarkStart w:id="62" w:name="Xf33ed04e03d30ec145178410765d10f2bcf2ee8"/>
+      <w:bookmarkStart w:id="63" w:name="Xf33ed04e03d30ec145178410765d10f2bcf2ee8"/>
       <w:r>
         <w:t xml:space="preserve">Retreats</w:t>
       </w:r>
-      <w:bookmarkEnd w:id="62"/>
+      <w:bookmarkEnd w:id="63"/>
     </w:p>
     <w:p>
       <w:pPr>
@@ -3912,7 +3935,7 @@
                     </pic:cNvPicPr>
                   </pic:nvPicPr>
                   <pic:blipFill>
-                    <a:blip r:embed="rId63"/>
+                    <a:blip r:embed="rId64"/>
                     <a:stretch>
                       <a:fillRect/>
                     </a:stretch>
@@ -4047,31 +4070,31 @@
       <w:pPr>
         <w:pStyle w:val="Heading1"/>
       </w:pPr>
-      <w:bookmarkStart w:id="64" w:name="Xa8b4a0855a021a944d429f6ec13c130b5678138"/>
+      <w:bookmarkStart w:id="65" w:name="chapter-appendix"/>
       <w:r>
         <w:t xml:space="preserve">Appendix</w:t>
       </w:r>
-      <w:bookmarkEnd w:id="64"/>
+      <w:bookmarkEnd w:id="65"/>
     </w:p>
     <w:p>
       <w:pPr>
         <w:pStyle w:val="Heading2"/>
       </w:pPr>
-      <w:bookmarkStart w:id="65" w:name="Xffe9bb81a5aa767f3d8dd8d567106684232add8"/>
+      <w:bookmarkStart w:id="66" w:name="Xffe9bb81a5aa767f3d8dd8d567106684232add8"/>
       <w:r>
         <w:t xml:space="preserve">Some Basic Definitions</w:t>
       </w:r>
-      <w:bookmarkEnd w:id="65"/>
+      <w:bookmarkEnd w:id="66"/>
     </w:p>
     <w:p>
       <w:pPr>
         <w:pStyle w:val="Heading3"/>
       </w:pPr>
-      <w:bookmarkStart w:id="66" w:name="Xefbaca7c288951da534fe44b6e8a5f2ae2eabc2"/>
+      <w:bookmarkStart w:id="67" w:name="Xefbaca7c288951da534fe44b6e8a5f2ae2eabc2"/>
       <w:r>
         <w:t xml:space="preserve">General Principles</w:t>
       </w:r>
-      <w:bookmarkEnd w:id="66"/>
+      <w:bookmarkEnd w:id="67"/>
     </w:p>
     <w:p>
       <w:pPr>
@@ -4120,11 +4143,11 @@
       <w:pPr>
         <w:pStyle w:val="Heading3"/>
       </w:pPr>
-      <w:bookmarkStart w:id="67" w:name="X1c17410e9c6d79bdade89aac89b8ac5f586898b"/>
+      <w:bookmarkStart w:id="68" w:name="X1c17410e9c6d79bdade89aac89b8ac5f586898b"/>
       <w:r>
         <w:t xml:space="preserve">Common Traps</w:t>
       </w:r>
-      <w:bookmarkEnd w:id="67"/>
+      <w:bookmarkEnd w:id="68"/>
     </w:p>
     <w:p>
       <w:pPr>
@@ -4167,11 +4190,11 @@
       <w:pPr>
         <w:pStyle w:val="Heading3"/>
       </w:pPr>
-      <w:bookmarkStart w:id="68" w:name="X73178bd515d06d3669b20e35e9bd4d9382c0943"/>
+      <w:bookmarkStart w:id="69" w:name="X73178bd515d06d3669b20e35e9bd4d9382c0943"/>
       <w:r>
         <w:t xml:space="preserve">Four Noble Truths (The Buddha)</w:t>
       </w:r>
-      <w:bookmarkEnd w:id="68"/>
+      <w:bookmarkEnd w:id="69"/>
     </w:p>
     <w:p>
       <w:pPr>
@@ -4221,11 +4244,11 @@
       <w:pPr>
         <w:pStyle w:val="Heading3"/>
       </w:pPr>
-      <w:bookmarkStart w:id="69" w:name="X2eb13b4e8ca91ff924c7de8b8b44835b5c78f3d"/>
+      <w:bookmarkStart w:id="70" w:name="X2eb13b4e8ca91ff924c7de8b8b44835b5c78f3d"/>
       <w:r>
         <w:t xml:space="preserve">Eight-Fold Path (The Buddha)</w:t>
       </w:r>
-      <w:bookmarkEnd w:id="69"/>
+      <w:bookmarkEnd w:id="70"/>
     </w:p>
     <w:p>
       <w:pPr>
@@ -4327,11 +4350,11 @@
       <w:pPr>
         <w:pStyle w:val="Heading3"/>
       </w:pPr>
-      <w:bookmarkStart w:id="70" w:name="X20e44601327b80bf7037dccfee19d63f32dfff4"/>
+      <w:bookmarkStart w:id="71" w:name="X20e44601327b80bf7037dccfee19d63f32dfff4"/>
       <w:r>
         <w:t xml:space="preserve">Eight Limbs of Yoga (compiled by Patanjali)</w:t>
       </w:r>
-      <w:bookmarkEnd w:id="70"/>
+      <w:bookmarkEnd w:id="71"/>
     </w:p>
     <w:p>
       <w:pPr>
@@ -4425,11 +4448,11 @@
       <w:pPr>
         <w:pStyle w:val="Heading3"/>
       </w:pPr>
-      <w:bookmarkStart w:id="71" w:name="X25c6bfd777035ce6b4fd80de6a25d022f3694ec"/>
+      <w:bookmarkStart w:id="72" w:name="X25c6bfd777035ce6b4fd80de6a25d022f3694ec"/>
       <w:r>
         <w:t xml:space="preserve">Yama and Niyama (Yoga)</w:t>
       </w:r>
-      <w:bookmarkEnd w:id="71"/>
+      <w:bookmarkEnd w:id="72"/>
     </w:p>
     <w:p>
       <w:pPr>
@@ -4545,11 +4568,11 @@
       <w:pPr>
         <w:pStyle w:val="Heading3"/>
       </w:pPr>
-      <w:bookmarkStart w:id="72" w:name="Xba29e02b300947e37df13c646a40d8e68eab38a"/>
+      <w:bookmarkStart w:id="73" w:name="Xba29e02b300947e37df13c646a40d8e68eab38a"/>
       <w:r>
         <w:t xml:space="preserve">Five Basic Precepts (Buddhism)</w:t>
       </w:r>
-      <w:bookmarkEnd w:id="72"/>
+      <w:bookmarkEnd w:id="73"/>
     </w:p>
     <w:p>
       <w:pPr>
@@ -4618,11 +4641,11 @@
       <w:pPr>
         <w:pStyle w:val="Heading3"/>
       </w:pPr>
-      <w:bookmarkStart w:id="73" w:name="Xa70b70f48aa9bd31613d63a00ec61258d515a56"/>
+      <w:bookmarkStart w:id="74" w:name="Xa70b70f48aa9bd31613d63a00ec61258d515a56"/>
       <w:r>
         <w:t xml:space="preserve">Ten Commandments (Judaism/Christianity)</w:t>
       </w:r>
-      <w:bookmarkEnd w:id="73"/>
+      <w:bookmarkEnd w:id="74"/>
     </w:p>
     <w:p>
       <w:pPr>
@@ -4738,11 +4761,11 @@
       <w:pPr>
         <w:pStyle w:val="Heading3"/>
       </w:pPr>
-      <w:bookmarkStart w:id="74" w:name="Xa92f263e514858ae70f108c177a1c2fe1a94af1"/>
+      <w:bookmarkStart w:id="75" w:name="Xa92f263e514858ae70f108c177a1c2fe1a94af1"/>
       <w:r>
         <w:t xml:space="preserve">The Perennial Philosophy (ala Aldous Huxley)</w:t>
       </w:r>
-      <w:bookmarkEnd w:id="74"/>
+      <w:bookmarkEnd w:id="75"/>
     </w:p>
     <w:p>
       <w:pPr>
@@ -4792,11 +4815,11 @@
       <w:pPr>
         <w:pStyle w:val="Heading2"/>
       </w:pPr>
-      <w:bookmarkStart w:id="75" w:name="X1f3476441ba39fab089e794bd637c876a4fd410"/>
+      <w:bookmarkStart w:id="76" w:name="X1f3476441ba39fab089e794bd637c876a4fd410"/>
       <w:r>
         <w:t xml:space="preserve">Suggested Reading</w:t>
       </w:r>
-      <w:bookmarkEnd w:id="75"/>
+      <w:bookmarkEnd w:id="76"/>
     </w:p>
     <w:p>
       <w:pPr>
@@ -5015,11 +5038,11 @@
       <w:pPr>
         <w:pStyle w:val="Heading3"/>
       </w:pPr>
-      <w:bookmarkStart w:id="76" w:name="X7ac1b893a3d9a8d211c1dac7fb6b13a653271cc"/>
+      <w:bookmarkStart w:id="77" w:name="X7ac1b893a3d9a8d211c1dac7fb6b13a653271cc"/>
       <w:r>
         <w:t xml:space="preserve">American Indians</w:t>
       </w:r>
-      <w:bookmarkEnd w:id="76"/>
+      <w:bookmarkEnd w:id="77"/>
     </w:p>
     <w:p>
       <w:pPr>
@@ -5077,11 +5100,11 @@
       <w:pPr>
         <w:pStyle w:val="Heading3"/>
       </w:pPr>
-      <w:bookmarkStart w:id="77" w:name="X71602ed0615b842cc107061b3dd347a6d69274c"/>
+      <w:bookmarkStart w:id="78" w:name="X71602ed0615b842cc107061b3dd347a6d69274c"/>
       <w:r>
         <w:t xml:space="preserve">Attachments/Addictions</w:t>
       </w:r>
-      <w:bookmarkEnd w:id="77"/>
+      <w:bookmarkEnd w:id="78"/>
     </w:p>
     <w:p>
       <w:pPr>
@@ -5139,11 +5162,11 @@
       <w:pPr>
         <w:pStyle w:val="Heading3"/>
       </w:pPr>
-      <w:bookmarkStart w:id="78" w:name="X3c7d64d103ce1b9de1d1ac548adb9b860f055c3"/>
+      <w:bookmarkStart w:id="79" w:name="X3c7d64d103ce1b9de1d1ac548adb9b860f055c3"/>
       <w:r>
         <w:t xml:space="preserve">Autobiographies</w:t>
       </w:r>
-      <w:bookmarkEnd w:id="78"/>
+      <w:bookmarkEnd w:id="79"/>
     </w:p>
     <w:p>
       <w:pPr>
@@ -5300,11 +5323,11 @@
       <w:pPr>
         <w:pStyle w:val="Heading3"/>
       </w:pPr>
-      <w:bookmarkStart w:id="79" w:name="X259e4aa3de2f8bc4724fd50835592325ff183e1"/>
+      <w:bookmarkStart w:id="80" w:name="X259e4aa3de2f8bc4724fd50835592325ff183e1"/>
       <w:r>
         <w:t xml:space="preserve">Buddhism and the Buddha</w:t>
       </w:r>
-      <w:bookmarkEnd w:id="79"/>
+      <w:bookmarkEnd w:id="80"/>
     </w:p>
     <w:p>
       <w:pPr>
@@ -5417,11 +5440,11 @@
       <w:pPr>
         <w:pStyle w:val="Heading3"/>
       </w:pPr>
-      <w:bookmarkStart w:id="80" w:name="X15403efbca9848f069b6a20ecee659a8df116da"/>
+      <w:bookmarkStart w:id="81" w:name="X15403efbca9848f069b6a20ecee659a8df116da"/>
       <w:r>
         <w:t xml:space="preserve">Buddhism: Tantric/Tibetan</w:t>
       </w:r>
-      <w:bookmarkEnd w:id="80"/>
+      <w:bookmarkEnd w:id="81"/>
     </w:p>
     <w:p>
       <w:pPr>
@@ -5501,11 +5524,11 @@
       <w:pPr>
         <w:pStyle w:val="Heading3"/>
       </w:pPr>
-      <w:bookmarkStart w:id="81" w:name="X8d63224b8ba11d53653b292930d9c209d667ac3"/>
+      <w:bookmarkStart w:id="82" w:name="X8d63224b8ba11d53653b292930d9c209d667ac3"/>
       <w:r>
         <w:t xml:space="preserve">Buddhism: Zen</w:t>
       </w:r>
-      <w:bookmarkEnd w:id="81"/>
+      <w:bookmarkEnd w:id="82"/>
     </w:p>
     <w:p>
       <w:pPr>
@@ -5574,11 +5597,11 @@
       <w:pPr>
         <w:pStyle w:val="Heading3"/>
       </w:pPr>
-      <w:bookmarkStart w:id="82" w:name="X1524caf2b799d62c70964a11a5237b93ddd3d9f"/>
+      <w:bookmarkStart w:id="83" w:name="X1524caf2b799d62c70964a11a5237b93ddd3d9f"/>
       <w:r>
         <w:t xml:space="preserve">Chakras and Kundalini</w:t>
       </w:r>
-      <w:bookmarkEnd w:id="82"/>
+      <w:bookmarkEnd w:id="83"/>
     </w:p>
     <w:p>
       <w:pPr>
@@ -5636,11 +5659,11 @@
       <w:pPr>
         <w:pStyle w:val="Heading3"/>
       </w:pPr>
-      <w:bookmarkStart w:id="83" w:name="Xa2f1c0b032486baa685c21073856a54f3d45633"/>
+      <w:bookmarkStart w:id="84" w:name="Xa2f1c0b032486baa685c21073856a54f3d45633"/>
       <w:r>
         <w:t xml:space="preserve">Christian Practice</w:t>
       </w:r>
-      <w:bookmarkEnd w:id="83"/>
+      <w:bookmarkEnd w:id="84"/>
     </w:p>
     <w:p>
       <w:pPr>
@@ -5720,11 +5743,11 @@
       <w:pPr>
         <w:pStyle w:val="Heading3"/>
       </w:pPr>
-      <w:bookmarkStart w:id="84" w:name="X3e845cad1159253205d2fe1770146b186fbf136"/>
+      <w:bookmarkStart w:id="85" w:name="X3e845cad1159253205d2fe1770146b186fbf136"/>
       <w:r>
         <w:t xml:space="preserve">Christian Theory</w:t>
       </w:r>
-      <w:bookmarkEnd w:id="84"/>
+      <w:bookmarkEnd w:id="85"/>
     </w:p>
     <w:p>
       <w:pPr>
@@ -5823,11 +5846,11 @@
       <w:pPr>
         <w:pStyle w:val="Heading3"/>
       </w:pPr>
-      <w:bookmarkStart w:id="85" w:name="X495992770ef41d58d97fffc1c24cedf6d64254e"/>
+      <w:bookmarkStart w:id="86" w:name="X495992770ef41d58d97fffc1c24cedf6d64254e"/>
       <w:r>
         <w:t xml:space="preserve">Consciousness</w:t>
       </w:r>
-      <w:bookmarkEnd w:id="85"/>
+      <w:bookmarkEnd w:id="86"/>
     </w:p>
     <w:p>
       <w:pPr>
@@ -5951,11 +5974,11 @@
       <w:pPr>
         <w:pStyle w:val="Heading3"/>
       </w:pPr>
-      <w:bookmarkStart w:id="86" w:name="Xa2936af093bb36b8ea553d9a33f2062320a5290"/>
+      <w:bookmarkStart w:id="87" w:name="Xa2936af093bb36b8ea553d9a33f2062320a5290"/>
       <w:r>
         <w:t xml:space="preserve">Death</w:t>
       </w:r>
-      <w:bookmarkEnd w:id="86"/>
+      <w:bookmarkEnd w:id="87"/>
     </w:p>
     <w:p>
       <w:pPr>
@@ -6002,11 +6025,11 @@
       <w:pPr>
         <w:pStyle w:val="Heading3"/>
       </w:pPr>
-      <w:bookmarkStart w:id="87" w:name="Xd0edf4468ff0ba3cff19ca3904ec1deaf66e2fb"/>
+      <w:bookmarkStart w:id="88" w:name="Xd0edf4468ff0ba3cff19ca3904ec1deaf66e2fb"/>
       <w:r>
         <w:t xml:space="preserve">Dreams</w:t>
       </w:r>
-      <w:bookmarkEnd w:id="87"/>
+      <w:bookmarkEnd w:id="88"/>
     </w:p>
     <w:p>
       <w:pPr>
@@ -6053,11 +6076,11 @@
       <w:pPr>
         <w:pStyle w:val="Heading3"/>
       </w:pPr>
-      <w:bookmarkStart w:id="88" w:name="X8d3b92327353e6ef5a9f104edb49c7f14cbbb32"/>
+      <w:bookmarkStart w:id="89" w:name="X8d3b92327353e6ef5a9f104edb49c7f14cbbb32"/>
       <w:r>
         <w:t xml:space="preserve">Happiness</w:t>
       </w:r>
-      <w:bookmarkEnd w:id="88"/>
+      <w:bookmarkEnd w:id="89"/>
     </w:p>
     <w:p>
       <w:pPr>
@@ -6115,11 +6138,11 @@
       <w:pPr>
         <w:pStyle w:val="Heading3"/>
       </w:pPr>
-      <w:bookmarkStart w:id="89" w:name="Xbe6a3f25258d10d97382d5fe0477c98b91095b1"/>
+      <w:bookmarkStart w:id="90" w:name="Xbe6a3f25258d10d97382d5fe0477c98b91095b1"/>
       <w:r>
         <w:t xml:space="preserve">Journals / Diaries</w:t>
       </w:r>
-      <w:bookmarkEnd w:id="89"/>
+      <w:bookmarkEnd w:id="90"/>
     </w:p>
     <w:p>
       <w:pPr>
@@ -6166,11 +6189,11 @@
       <w:pPr>
         <w:pStyle w:val="Heading3"/>
       </w:pPr>
-      <w:bookmarkStart w:id="90" w:name="X6989130172f70f23c5dadb4095420d09c000c22"/>
+      <w:bookmarkStart w:id="91" w:name="X6989130172f70f23c5dadb4095420d09c000c22"/>
       <w:r>
         <w:t xml:space="preserve">Judaism</w:t>
       </w:r>
-      <w:bookmarkEnd w:id="90"/>
+      <w:bookmarkEnd w:id="91"/>
     </w:p>
     <w:p>
       <w:pPr>
@@ -6272,11 +6295,11 @@
       <w:pPr>
         <w:pStyle w:val="Heading3"/>
       </w:pPr>
-      <w:bookmarkStart w:id="91" w:name="Xfa971d177def04be866c44fe95873d0a12348d3"/>
+      <w:bookmarkStart w:id="92" w:name="Xfa971d177def04be866c44fe95873d0a12348d3"/>
       <w:r>
         <w:t xml:space="preserve">Love</w:t>
       </w:r>
-      <w:bookmarkEnd w:id="91"/>
+      <w:bookmarkEnd w:id="92"/>
     </w:p>
     <w:p>
       <w:pPr>
@@ -6334,11 +6357,11 @@
       <w:pPr>
         <w:pStyle w:val="Heading3"/>
       </w:pPr>
-      <w:bookmarkStart w:id="92" w:name="X81a60f2a44efe67c5c1d6339e1b8ff909b0022f"/>
+      <w:bookmarkStart w:id="93" w:name="X81a60f2a44efe67c5c1d6339e1b8ff909b0022f"/>
       <w:r>
         <w:t xml:space="preserve">Meditation: Practice</w:t>
       </w:r>
-      <w:bookmarkEnd w:id="92"/>
+      <w:bookmarkEnd w:id="93"/>
     </w:p>
     <w:p>
       <w:pPr>
@@ -6407,11 +6430,11 @@
       <w:pPr>
         <w:pStyle w:val="Heading3"/>
       </w:pPr>
-      <w:bookmarkStart w:id="93" w:name="X8db17d4b5d9502edbc2319da471736a3695a604"/>
+      <w:bookmarkStart w:id="94" w:name="X8db17d4b5d9502edbc2319da471736a3695a604"/>
       <w:r>
         <w:t xml:space="preserve">Meditation: Theory and Research</w:t>
       </w:r>
-      <w:bookmarkEnd w:id="93"/>
+      <w:bookmarkEnd w:id="94"/>
     </w:p>
     <w:p>
       <w:pPr>
@@ -6469,11 +6492,11 @@
       <w:pPr>
         <w:pStyle w:val="Heading3"/>
       </w:pPr>
-      <w:bookmarkStart w:id="94" w:name="Xa83e62b8d645ada10440d5bc1e4cc3abd254c90"/>
+      <w:bookmarkStart w:id="95" w:name="Xa83e62b8d645ada10440d5bc1e4cc3abd254c90"/>
       <w:r>
         <w:t xml:space="preserve">Mindfulness/Vipassana</w:t>
       </w:r>
-      <w:bookmarkEnd w:id="94"/>
+      <w:bookmarkEnd w:id="95"/>
     </w:p>
     <w:p>
       <w:pPr>
@@ -6575,11 +6598,11 @@
       <w:pPr>
         <w:pStyle w:val="Heading3"/>
       </w:pPr>
-      <w:bookmarkStart w:id="95" w:name="X171e730b8cc0dbf2b8bd4c8157e6583cf320a5e"/>
+      <w:bookmarkStart w:id="96" w:name="X171e730b8cc0dbf2b8bd4c8157e6583cf320a5e"/>
       <w:r>
         <w:t xml:space="preserve">Mysticism/Enlightenment</w:t>
       </w:r>
-      <w:bookmarkEnd w:id="95"/>
+      <w:bookmarkEnd w:id="96"/>
     </w:p>
     <w:p>
       <w:pPr>
@@ -6659,11 +6682,11 @@
       <w:pPr>
         <w:pStyle w:val="Heading3"/>
       </w:pPr>
-      <w:bookmarkStart w:id="96" w:name="X7dc5ec89ace04afa0dfcc5c2c63a457bc733b57"/>
+      <w:bookmarkStart w:id="97" w:name="X7dc5ec89ace04afa0dfcc5c2c63a457bc733b57"/>
       <w:r>
         <w:t xml:space="preserve">References</w:t>
       </w:r>
-      <w:bookmarkEnd w:id="96"/>
+      <w:bookmarkEnd w:id="97"/>
     </w:p>
     <w:p>
       <w:pPr>
@@ -6743,11 +6766,11 @@
       <w:pPr>
         <w:pStyle w:val="Heading3"/>
       </w:pPr>
-      <w:bookmarkStart w:id="97" w:name="X00f30ff4a600f4a5f9ba590b335343a447e5b1e"/>
+      <w:bookmarkStart w:id="98" w:name="X00f30ff4a600f4a5f9ba590b335343a447e5b1e"/>
       <w:r>
         <w:t xml:space="preserve">Religion</w:t>
       </w:r>
-      <w:bookmarkEnd w:id="97"/>
+      <w:bookmarkEnd w:id="98"/>
     </w:p>
     <w:p>
       <w:pPr>
@@ -6838,11 +6861,11 @@
       <w:pPr>
         <w:pStyle w:val="Heading3"/>
       </w:pPr>
-      <w:bookmarkStart w:id="98" w:name="X0f6a4809f129a13614477e7117cc716b26be071"/>
+      <w:bookmarkStart w:id="99" w:name="X0f6a4809f129a13614477e7117cc716b26be071"/>
       <w:r>
         <w:t xml:space="preserve">Religious Classics</w:t>
       </w:r>
-      <w:bookmarkEnd w:id="98"/>
+      <w:bookmarkEnd w:id="99"/>
     </w:p>
     <w:p>
       <w:pPr>
@@ -6903,11 +6926,11 @@
       <w:pPr>
         <w:pStyle w:val="Heading3"/>
       </w:pPr>
-      <w:bookmarkStart w:id="99" w:name="Xa05fa1072c4695d7c5a1b527c3a7625210ddc28"/>
+      <w:bookmarkStart w:id="100" w:name="Xa05fa1072c4695d7c5a1b527c3a7625210ddc28"/>
       <w:r>
         <w:t xml:space="preserve">Self-Improvement</w:t>
       </w:r>
-      <w:bookmarkEnd w:id="99"/>
+      <w:bookmarkEnd w:id="100"/>
     </w:p>
     <w:p>
       <w:pPr>
@@ -6987,11 +7010,11 @@
       <w:pPr>
         <w:pStyle w:val="Heading3"/>
       </w:pPr>
-      <w:bookmarkStart w:id="100" w:name="X31e32306bae7d87674da61ac5a62b4d2dfbda97"/>
+      <w:bookmarkStart w:id="101" w:name="X31e32306bae7d87674da61ac5a62b4d2dfbda97"/>
       <w:r>
         <w:t xml:space="preserve">Stories</w:t>
       </w:r>
-      <w:bookmarkEnd w:id="100"/>
+      <w:bookmarkEnd w:id="101"/>
     </w:p>
     <w:p>
       <w:pPr>
@@ -7049,11 +7072,11 @@
       <w:pPr>
         <w:pStyle w:val="Heading3"/>
       </w:pPr>
-      <w:bookmarkStart w:id="101" w:name="Xd561c2fed71b70660db2c32c272ecd67b0eca8f"/>
+      <w:bookmarkStart w:id="102" w:name="Xd561c2fed71b70660db2c32c272ecd67b0eca8f"/>
       <w:r>
         <w:t xml:space="preserve">Sufism</w:t>
       </w:r>
-      <w:bookmarkEnd w:id="101"/>
+      <w:bookmarkEnd w:id="102"/>
     </w:p>
     <w:p>
       <w:pPr>
@@ -7100,11 +7123,11 @@
       <w:pPr>
         <w:pStyle w:val="Heading3"/>
       </w:pPr>
-      <w:bookmarkStart w:id="102" w:name="X49ba828125e0e5cc6be5fab8f5f60c19f0ec7c7"/>
+      <w:bookmarkStart w:id="103" w:name="X49ba828125e0e5cc6be5fab8f5f60c19f0ec7c7"/>
       <w:r>
         <w:t xml:space="preserve">Taoism</w:t>
       </w:r>
-      <w:bookmarkEnd w:id="102"/>
+      <w:bookmarkEnd w:id="103"/>
     </w:p>
     <w:p>
       <w:pPr>
@@ -7173,11 +7196,11 @@
       <w:pPr>
         <w:pStyle w:val="Heading3"/>
       </w:pPr>
-      <w:bookmarkStart w:id="103" w:name="Xd4c6c1d135d23a88321304b257ba51352ed7a82"/>
+      <w:bookmarkStart w:id="104" w:name="Xd4c6c1d135d23a88321304b257ba51352ed7a82"/>
       <w:r>
         <w:t xml:space="preserve">Teachers: Contemporary</w:t>
       </w:r>
-      <w:bookmarkEnd w:id="103"/>
+      <w:bookmarkEnd w:id="104"/>
     </w:p>
     <w:p>
       <w:pPr>
@@ -7353,11 +7376,11 @@
       <w:pPr>
         <w:pStyle w:val="Heading3"/>
       </w:pPr>
-      <w:bookmarkStart w:id="104" w:name="X51e1d333e69d79a07bbddf9394a74b5ccc71ee2"/>
+      <w:bookmarkStart w:id="105" w:name="X51e1d333e69d79a07bbddf9394a74b5ccc71ee2"/>
       <w:r>
         <w:t xml:space="preserve">Transpersonal Psychology: General</w:t>
       </w:r>
-      <w:bookmarkEnd w:id="104"/>
+      <w:bookmarkEnd w:id="105"/>
     </w:p>
     <w:p>
       <w:pPr>
@@ -7514,11 +7537,11 @@
       <w:pPr>
         <w:pStyle w:val="Heading3"/>
       </w:pPr>
-      <w:bookmarkStart w:id="105" w:name="Xeeba2632c23f1c6b55c28f3d3e0ead91f10cd44"/>
+      <w:bookmarkStart w:id="106" w:name="Xeeba2632c23f1c6b55c28f3d3e0ead91f10cd44"/>
       <w:r>
         <w:t xml:space="preserve">Transpersonal Psychology: East and West</w:t>
       </w:r>
-      <w:bookmarkEnd w:id="105"/>
+      <w:bookmarkEnd w:id="106"/>
     </w:p>
     <w:p>
       <w:pPr>
@@ -7598,11 +7621,11 @@
       <w:pPr>
         <w:pStyle w:val="Heading3"/>
       </w:pPr>
-      <w:bookmarkStart w:id="106" w:name="Xc16fcc8d502a898b45052d393b9ccaae3f4ec2b"/>
+      <w:bookmarkStart w:id="107" w:name="Xc16fcc8d502a898b45052d393b9ccaae3f4ec2b"/>
       <w:r>
         <w:t xml:space="preserve">Yoga: General</w:t>
       </w:r>
-      <w:bookmarkEnd w:id="106"/>
+      <w:bookmarkEnd w:id="107"/>
     </w:p>
     <w:p>
       <w:pPr>
@@ -7715,11 +7738,11 @@
       <w:pPr>
         <w:pStyle w:val="Heading3"/>
       </w:pPr>
-      <w:bookmarkStart w:id="107" w:name="X0139897861d3a27313deb120318c450e2de4f7e"/>
+      <w:bookmarkStart w:id="108" w:name="X0139897861d3a27313deb120318c450e2de4f7e"/>
       <w:r>
         <w:t xml:space="preserve">Yoga: Hatha</w:t>
       </w:r>
-      <w:bookmarkEnd w:id="107"/>
+      <w:bookmarkEnd w:id="108"/>
     </w:p>
     <w:p>
       <w:pPr>
@@ -7821,11 +7844,11 @@
       <w:pPr>
         <w:pStyle w:val="Heading1"/>
       </w:pPr>
-      <w:bookmarkStart w:id="108" w:name="Xeeaca872fa6fd26219a0a089f60be65ba56b3f8"/>
+      <w:bookmarkStart w:id="109" w:name="chapter-about-the-author"/>
       <w:r>
         <w:t xml:space="preserve">About the Author</w:t>
       </w:r>
-      <w:bookmarkEnd w:id="108"/>
+      <w:bookmarkEnd w:id="109"/>
     </w:p>
     <w:p>
       <w:pPr>

</xml_diff>

<commit_message>
cover and md anchor fixes
</commit_message>
<xml_diff>
--- a/the_way_beyond.docx
+++ b/the_way_beyond.docx
@@ -952,7 +952,7 @@
       <w:pPr>
         <w:pStyle w:val="Heading1"/>
       </w:pPr>
-      <w:bookmarkStart w:id="30" w:name="X337b8eaa56ac1ef64cbf8b2dd511c0c7fd590d3"/>
+      <w:bookmarkStart w:id="30" w:name="basic-practices"/>
       <w:r>
         <w:t xml:space="preserve">Basic Practices</w:t>
       </w:r>
@@ -2891,7 +2891,7 @@
       <w:pPr>
         <w:pStyle w:val="Heading1"/>
       </w:pPr>
-      <w:bookmarkStart w:id="51" w:name="X6213a01accffcc4a1a31c9b5968ed7fb9caeb56"/>
+      <w:bookmarkStart w:id="51" w:name="overall-practice"/>
       <w:r>
         <w:t xml:space="preserve">Overall Practice</w:t>
       </w:r>
@@ -4060,7 +4060,7 @@
       <w:pPr>
         <w:pStyle w:val="Heading2"/>
       </w:pPr>
-      <w:bookmarkStart w:id="65" w:name="Xffe9bb81a5aa767f3d8dd8d567106684232add8"/>
+      <w:bookmarkStart w:id="65" w:name="some-basic-definitions"/>
       <w:r>
         <w:t xml:space="preserve">Some Basic Definitions</w:t>
       </w:r>
@@ -5499,7 +5499,7 @@
       <w:pPr>
         <w:pStyle w:val="Heading2"/>
       </w:pPr>
-      <w:bookmarkStart w:id="75" w:name="X1f3476441ba39fab089e794bd637c876a4fd410"/>
+      <w:bookmarkStart w:id="75" w:name="suggested-reading"/>
       <w:r>
         <w:t xml:space="preserve">Suggested Reading</w:t>
       </w:r>

</xml_diff>

<commit_message>
build epub from docbook not html
</commit_message>
<xml_diff>
--- a/the_way_beyond.docx
+++ b/the_way_beyond.docx
@@ -110,6 +110,16 @@
     </w:sdt>
     <w:p>
       <w:pPr>
+        <w:pStyle w:val="Heading1"/>
+      </w:pPr>
+      <w:bookmarkStart w:id="20" w:name="X5edccd166891e0b89655558dc72ceafb7d71b6d"/>
+      <w:r>
+        <w:t xml:space="preserve">Dedication</w:t>
+      </w:r>
+      <w:bookmarkEnd w:id="20"/>
+    </w:p>
+    <w:p>
+      <w:pPr>
         <w:pStyle w:val="FirstParagraph"/>
       </w:pPr>
       <w:r>
@@ -120,11 +130,11 @@
       <w:pPr>
         <w:pStyle w:val="Heading1"/>
       </w:pPr>
-      <w:bookmarkStart w:id="20" w:name="overview"/>
+      <w:bookmarkStart w:id="21" w:name="overview"/>
       <w:r>
         <w:t xml:space="preserve">Overview</w:t>
       </w:r>
-      <w:bookmarkEnd w:id="20"/>
+      <w:bookmarkEnd w:id="21"/>
     </w:p>
     <w:p>
       <w:pPr>
@@ -194,7 +204,7 @@
                     </pic:cNvPicPr>
                   </pic:nvPicPr>
                   <pic:blipFill>
-                    <a:blip r:embed="rId21"/>
+                    <a:blip r:embed="rId22"/>
                     <a:stretch>
                       <a:fillRect/>
                     </a:stretch>
@@ -273,21 +283,21 @@
       <w:pPr>
         <w:pStyle w:val="Heading1"/>
       </w:pPr>
-      <w:bookmarkStart w:id="22" w:name="X1553f8647ed09aaf64a7463500f1e7bbe643bff"/>
+      <w:bookmarkStart w:id="23" w:name="X1553f8647ed09aaf64a7463500f1e7bbe643bff"/>
       <w:r>
         <w:t xml:space="preserve">Perspectives</w:t>
       </w:r>
-      <w:bookmarkEnd w:id="22"/>
+      <w:bookmarkEnd w:id="23"/>
     </w:p>
     <w:p>
       <w:pPr>
         <w:pStyle w:val="Heading2"/>
       </w:pPr>
-      <w:bookmarkStart w:id="23" w:name="the-self"/>
+      <w:bookmarkStart w:id="24" w:name="the-self"/>
       <w:r>
         <w:t xml:space="preserve">The Self</w:t>
       </w:r>
-      <w:bookmarkEnd w:id="23"/>
+      <w:bookmarkEnd w:id="24"/>
     </w:p>
     <w:p>
       <w:pPr>
@@ -373,7 +383,7 @@
                     </pic:cNvPicPr>
                   </pic:nvPicPr>
                   <pic:blipFill>
-                    <a:blip r:embed="rId24"/>
+                    <a:blip r:embed="rId25"/>
                     <a:stretch>
                       <a:fillRect/>
                     </a:stretch>
@@ -524,11 +534,11 @@
       <w:pPr>
         <w:pStyle w:val="Heading2"/>
       </w:pPr>
-      <w:bookmarkStart w:id="25" w:name="levels-of-being"/>
+      <w:bookmarkStart w:id="26" w:name="levels-of-being"/>
       <w:r>
         <w:t xml:space="preserve">Levels of Being</w:t>
       </w:r>
-      <w:bookmarkEnd w:id="25"/>
+      <w:bookmarkEnd w:id="26"/>
     </w:p>
     <w:p>
       <w:pPr>
@@ -662,11 +672,11 @@
       <w:pPr>
         <w:pStyle w:val="Heading2"/>
       </w:pPr>
-      <w:bookmarkStart w:id="26" w:name="the-game-of-life"/>
+      <w:bookmarkStart w:id="27" w:name="the-game-of-life"/>
       <w:r>
         <w:t xml:space="preserve">The Game of Life</w:t>
       </w:r>
-      <w:bookmarkEnd w:id="26"/>
+      <w:bookmarkEnd w:id="27"/>
     </w:p>
     <w:p>
       <w:pPr>
@@ -736,7 +746,7 @@
                     </pic:cNvPicPr>
                   </pic:nvPicPr>
                   <pic:blipFill>
-                    <a:blip r:embed="rId27"/>
+                    <a:blip r:embed="rId28"/>
                     <a:stretch>
                       <a:fillRect/>
                     </a:stretch>
@@ -807,11 +817,11 @@
       <w:pPr>
         <w:pStyle w:val="Heading2"/>
       </w:pPr>
-      <w:bookmarkStart w:id="28" w:name="dreaming"/>
+      <w:bookmarkStart w:id="29" w:name="dreaming"/>
       <w:r>
         <w:t xml:space="preserve">Dreaming</w:t>
       </w:r>
-      <w:bookmarkEnd w:id="28"/>
+      <w:bookmarkEnd w:id="29"/>
     </w:p>
     <w:p>
       <w:pPr>
@@ -857,7 +867,7 @@
                     </pic:cNvPicPr>
                   </pic:nvPicPr>
                   <pic:blipFill>
-                    <a:blip r:embed="rId29"/>
+                    <a:blip r:embed="rId30"/>
                     <a:stretch>
                       <a:fillRect/>
                     </a:stretch>
@@ -952,21 +962,21 @@
       <w:pPr>
         <w:pStyle w:val="Heading1"/>
       </w:pPr>
-      <w:bookmarkStart w:id="30" w:name="basic-practices"/>
+      <w:bookmarkStart w:id="31" w:name="basic-practices"/>
       <w:r>
         <w:t xml:space="preserve">Basic Practices</w:t>
       </w:r>
-      <w:bookmarkEnd w:id="30"/>
+      <w:bookmarkEnd w:id="31"/>
     </w:p>
     <w:p>
       <w:pPr>
         <w:pStyle w:val="Heading2"/>
       </w:pPr>
-      <w:bookmarkStart w:id="31" w:name="meditation"/>
+      <w:bookmarkStart w:id="32" w:name="meditation"/>
       <w:r>
         <w:t xml:space="preserve">Meditation</w:t>
       </w:r>
-      <w:bookmarkEnd w:id="31"/>
+      <w:bookmarkEnd w:id="32"/>
     </w:p>
     <w:p>
       <w:pPr>
@@ -1004,7 +1014,7 @@
                     </pic:cNvPicPr>
                   </pic:nvPicPr>
                   <pic:blipFill>
-                    <a:blip r:embed="rId32"/>
+                    <a:blip r:embed="rId33"/>
                     <a:stretch>
                       <a:fillRect/>
                     </a:stretch>
@@ -1079,11 +1089,11 @@
       <w:pPr>
         <w:pStyle w:val="Heading3"/>
       </w:pPr>
-      <w:bookmarkStart w:id="33" w:name="X800d0d95e43a46dcf68be70cfdafa3402b013af"/>
+      <w:bookmarkStart w:id="34" w:name="X800d0d95e43a46dcf68be70cfdafa3402b013af"/>
       <w:r>
         <w:t xml:space="preserve">Physical Form</w:t>
       </w:r>
-      <w:bookmarkEnd w:id="33"/>
+      <w:bookmarkEnd w:id="34"/>
     </w:p>
     <w:p>
       <w:pPr>
@@ -1113,11 +1123,11 @@
       <w:pPr>
         <w:pStyle w:val="Heading3"/>
       </w:pPr>
-      <w:bookmarkStart w:id="34" w:name="X09af1396977b2378d48af9331b53747deebb35d"/>
+      <w:bookmarkStart w:id="35" w:name="X09af1396977b2378d48af9331b53747deebb35d"/>
       <w:r>
         <w:t xml:space="preserve">Breath as Object</w:t>
       </w:r>
-      <w:bookmarkEnd w:id="34"/>
+      <w:bookmarkEnd w:id="35"/>
     </w:p>
     <w:p>
       <w:pPr>
@@ -1175,11 +1185,11 @@
       <w:pPr>
         <w:pStyle w:val="Heading3"/>
       </w:pPr>
-      <w:bookmarkStart w:id="35" w:name="X556ba699fb78e6c3edcadb65b3ff54402a71e68"/>
+      <w:bookmarkStart w:id="36" w:name="X556ba699fb78e6c3edcadb65b3ff54402a71e68"/>
       <w:r>
         <w:t xml:space="preserve">Setting</w:t>
       </w:r>
-      <w:bookmarkEnd w:id="35"/>
+      <w:bookmarkEnd w:id="36"/>
     </w:p>
     <w:p>
       <w:pPr>
@@ -1217,11 +1227,11 @@
       <w:pPr>
         <w:pStyle w:val="Heading3"/>
       </w:pPr>
-      <w:bookmarkStart w:id="36" w:name="X630fc4abc7c94ab87963d1e0e2ada5c208570a7"/>
+      <w:bookmarkStart w:id="37" w:name="X630fc4abc7c94ab87963d1e0e2ada5c208570a7"/>
       <w:r>
         <w:t xml:space="preserve">The Practice</w:t>
       </w:r>
-      <w:bookmarkEnd w:id="36"/>
+      <w:bookmarkEnd w:id="37"/>
     </w:p>
     <w:p>
       <w:pPr>
@@ -1397,11 +1407,11 @@
       <w:pPr>
         <w:pStyle w:val="Heading3"/>
       </w:pPr>
-      <w:bookmarkStart w:id="37" w:name="X566c56b8afb33d2d938aa8b0f24ce7e67799776"/>
+      <w:bookmarkStart w:id="38" w:name="X566c56b8afb33d2d938aa8b0f24ce7e67799776"/>
       <w:r>
         <w:t xml:space="preserve">Attitude</w:t>
       </w:r>
-      <w:bookmarkEnd w:id="37"/>
+      <w:bookmarkEnd w:id="38"/>
     </w:p>
     <w:p>
       <w:pPr>
@@ -1497,11 +1507,11 @@
       <w:pPr>
         <w:pStyle w:val="Heading2"/>
       </w:pPr>
-      <w:bookmarkStart w:id="38" w:name="concentration"/>
+      <w:bookmarkStart w:id="39" w:name="concentration"/>
       <w:r>
         <w:t xml:space="preserve">Concentration</w:t>
       </w:r>
-      <w:bookmarkEnd w:id="38"/>
+      <w:bookmarkEnd w:id="39"/>
     </w:p>
     <w:p>
       <w:pPr>
@@ -1563,7 +1573,7 @@
                     </pic:cNvPicPr>
                   </pic:nvPicPr>
                   <pic:blipFill>
-                    <a:blip r:embed="rId39"/>
+                    <a:blip r:embed="rId40"/>
                     <a:stretch>
                       <a:fillRect/>
                     </a:stretch>
@@ -1690,11 +1700,11 @@
       <w:pPr>
         <w:pStyle w:val="Heading2"/>
       </w:pPr>
-      <w:bookmarkStart w:id="40" w:name="mindfulness"/>
+      <w:bookmarkStart w:id="41" w:name="mindfulness"/>
       <w:r>
         <w:t xml:space="preserve">Mindfulness</w:t>
       </w:r>
-      <w:bookmarkEnd w:id="40"/>
+      <w:bookmarkEnd w:id="41"/>
     </w:p>
     <w:p>
       <w:pPr>
@@ -1732,7 +1742,7 @@
                     </pic:cNvPicPr>
                   </pic:nvPicPr>
                   <pic:blipFill>
-                    <a:blip r:embed="rId41"/>
+                    <a:blip r:embed="rId42"/>
                     <a:stretch>
                       <a:fillRect/>
                     </a:stretch>
@@ -1955,11 +1965,11 @@
       <w:pPr>
         <w:pStyle w:val="Heading2"/>
       </w:pPr>
-      <w:bookmarkStart w:id="42" w:name="opening-the-heart"/>
+      <w:bookmarkStart w:id="43" w:name="opening-the-heart"/>
       <w:r>
         <w:t xml:space="preserve">Opening the Heart</w:t>
       </w:r>
-      <w:bookmarkEnd w:id="42"/>
+      <w:bookmarkEnd w:id="43"/>
     </w:p>
     <w:p>
       <w:pPr>
@@ -2021,7 +2031,7 @@
                     </pic:cNvPicPr>
                   </pic:nvPicPr>
                   <pic:blipFill>
-                    <a:blip r:embed="rId43"/>
+                    <a:blip r:embed="rId44"/>
                     <a:stretch>
                       <a:fillRect/>
                     </a:stretch>
@@ -2231,11 +2241,11 @@
       <w:pPr>
         <w:pStyle w:val="Heading2"/>
       </w:pPr>
-      <w:bookmarkStart w:id="44" w:name="reducing-attachments"/>
+      <w:bookmarkStart w:id="45" w:name="reducing-attachments"/>
       <w:r>
         <w:t xml:space="preserve">Reducing Attachments</w:t>
       </w:r>
-      <w:bookmarkEnd w:id="44"/>
+      <w:bookmarkEnd w:id="45"/>
     </w:p>
     <w:p>
       <w:pPr>
@@ -2281,7 +2291,7 @@
                     </pic:cNvPicPr>
                   </pic:nvPicPr>
                   <pic:blipFill>
-                    <a:blip r:embed="rId45"/>
+                    <a:blip r:embed="rId46"/>
                     <a:stretch>
                       <a:fillRect/>
                     </a:stretch>
@@ -2320,11 +2330,11 @@
       <w:pPr>
         <w:pStyle w:val="Heading3"/>
       </w:pPr>
-      <w:bookmarkStart w:id="46" w:name="Xe4686822bbcc1d0f0d83caf6de1a30cc6d85c1b"/>
+      <w:bookmarkStart w:id="47" w:name="Xe4686822bbcc1d0f0d83caf6de1a30cc6d85c1b"/>
       <w:r>
         <w:t xml:space="preserve">Four Noble Truths</w:t>
       </w:r>
-      <w:bookmarkEnd w:id="46"/>
+      <w:bookmarkEnd w:id="47"/>
     </w:p>
     <w:p>
       <w:pPr>
@@ -2386,11 +2396,11 @@
       <w:pPr>
         <w:pStyle w:val="Heading3"/>
       </w:pPr>
-      <w:bookmarkStart w:id="47" w:name="X4dd818bdcef8c2587cdba476edd84376f749e64"/>
+      <w:bookmarkStart w:id="48" w:name="X4dd818bdcef8c2587cdba476edd84376f749e64"/>
       <w:r>
         <w:t xml:space="preserve">Chakras</w:t>
       </w:r>
-      <w:bookmarkEnd w:id="47"/>
+      <w:bookmarkEnd w:id="48"/>
     </w:p>
     <w:p>
       <w:pPr>
@@ -2460,11 +2470,11 @@
       <w:pPr>
         <w:pStyle w:val="Heading3"/>
       </w:pPr>
-      <w:bookmarkStart w:id="48" w:name="X9f6a2355ddc7da56013f48eacfcc547341b53d2"/>
+      <w:bookmarkStart w:id="49" w:name="X9f6a2355ddc7da56013f48eacfcc547341b53d2"/>
       <w:r>
         <w:t xml:space="preserve">Effects of Attachments</w:t>
       </w:r>
-      <w:bookmarkEnd w:id="48"/>
+      <w:bookmarkEnd w:id="49"/>
     </w:p>
     <w:p>
       <w:pPr>
@@ -2518,11 +2528,11 @@
       <w:pPr>
         <w:pStyle w:val="Heading3"/>
       </w:pPr>
-      <w:bookmarkStart w:id="49" w:name="X535942ec8d528a563cfa39effd81ad64e38414b"/>
+      <w:bookmarkStart w:id="50" w:name="X535942ec8d528a563cfa39effd81ad64e38414b"/>
       <w:r>
         <w:t xml:space="preserve">Getting Free</w:t>
       </w:r>
-      <w:bookmarkEnd w:id="49"/>
+      <w:bookmarkEnd w:id="50"/>
     </w:p>
     <w:p>
       <w:pPr>
@@ -2678,11 +2688,11 @@
       <w:pPr>
         <w:pStyle w:val="Heading3"/>
       </w:pPr>
-      <w:bookmarkStart w:id="50" w:name="Xa0766ff85e1faf3595320dcee7647cb15913e47"/>
+      <w:bookmarkStart w:id="51" w:name="Xa0766ff85e1faf3595320dcee7647cb15913e47"/>
       <w:r>
         <w:t xml:space="preserve">Practice Exercise</w:t>
       </w:r>
-      <w:bookmarkEnd w:id="50"/>
+      <w:bookmarkEnd w:id="51"/>
     </w:p>
     <w:p>
       <w:pPr>
@@ -2891,21 +2901,21 @@
       <w:pPr>
         <w:pStyle w:val="Heading1"/>
       </w:pPr>
-      <w:bookmarkStart w:id="51" w:name="overall-practice"/>
+      <w:bookmarkStart w:id="52" w:name="overall-practice"/>
       <w:r>
         <w:t xml:space="preserve">Overall Practice</w:t>
       </w:r>
-      <w:bookmarkEnd w:id="51"/>
+      <w:bookmarkEnd w:id="52"/>
     </w:p>
     <w:p>
       <w:pPr>
         <w:pStyle w:val="Heading2"/>
       </w:pPr>
-      <w:bookmarkStart w:id="52" w:name="cleaning-house"/>
+      <w:bookmarkStart w:id="53" w:name="cleaning-house"/>
       <w:r>
         <w:t xml:space="preserve">Cleaning House</w:t>
       </w:r>
-      <w:bookmarkEnd w:id="52"/>
+      <w:bookmarkEnd w:id="53"/>
     </w:p>
     <w:p>
       <w:pPr>
@@ -3002,7 +3012,7 @@
                     </pic:cNvPicPr>
                   </pic:nvPicPr>
                   <pic:blipFill>
-                    <a:blip r:embed="rId53"/>
+                    <a:blip r:embed="rId54"/>
                     <a:stretch>
                       <a:fillRect/>
                     </a:stretch>
@@ -3155,11 +3165,11 @@
       <w:pPr>
         <w:pStyle w:val="Heading2"/>
       </w:pPr>
-      <w:bookmarkStart w:id="54" w:name="readiness-to-know"/>
+      <w:bookmarkStart w:id="55" w:name="readiness-to-know"/>
       <w:r>
         <w:t xml:space="preserve">Readiness to Know</w:t>
       </w:r>
-      <w:bookmarkEnd w:id="54"/>
+      <w:bookmarkEnd w:id="55"/>
     </w:p>
     <w:p>
       <w:pPr>
@@ -3197,7 +3207,7 @@
                     </pic:cNvPicPr>
                   </pic:nvPicPr>
                   <pic:blipFill>
-                    <a:blip r:embed="rId55"/>
+                    <a:blip r:embed="rId56"/>
                     <a:stretch>
                       <a:fillRect/>
                     </a:stretch>
@@ -3319,11 +3329,11 @@
       <w:pPr>
         <w:pStyle w:val="Heading2"/>
       </w:pPr>
-      <w:bookmarkStart w:id="56" w:name="finding-your-way"/>
+      <w:bookmarkStart w:id="57" w:name="finding-your-way"/>
       <w:r>
         <w:t xml:space="preserve">Finding Your Way</w:t>
       </w:r>
-      <w:bookmarkEnd w:id="56"/>
+      <w:bookmarkEnd w:id="57"/>
     </w:p>
     <w:p>
       <w:pPr>
@@ -3468,7 +3478,7 @@
                     </pic:cNvPicPr>
                   </pic:nvPicPr>
                   <pic:blipFill>
-                    <a:blip r:embed="rId57"/>
+                    <a:blip r:embed="rId58"/>
                     <a:stretch>
                       <a:fillRect/>
                     </a:stretch>
@@ -3571,11 +3581,11 @@
       <w:pPr>
         <w:pStyle w:val="Heading2"/>
       </w:pPr>
-      <w:bookmarkStart w:id="58" w:name="teachers"/>
+      <w:bookmarkStart w:id="59" w:name="teachers"/>
       <w:r>
         <w:t xml:space="preserve">Teachers</w:t>
       </w:r>
-      <w:bookmarkEnd w:id="58"/>
+      <w:bookmarkEnd w:id="59"/>
     </w:p>
     <w:p>
       <w:pPr>
@@ -3649,7 +3659,7 @@
                     </pic:cNvPicPr>
                   </pic:nvPicPr>
                   <pic:blipFill>
-                    <a:blip r:embed="rId59"/>
+                    <a:blip r:embed="rId60"/>
                     <a:stretch>
                       <a:fillRect/>
                     </a:stretch>
@@ -3712,11 +3722,11 @@
       <w:pPr>
         <w:pStyle w:val="Heading2"/>
       </w:pPr>
-      <w:bookmarkStart w:id="60" w:name="continual-practice"/>
+      <w:bookmarkStart w:id="61" w:name="continual-practice"/>
       <w:r>
         <w:t xml:space="preserve">Continual Practice</w:t>
       </w:r>
-      <w:bookmarkEnd w:id="60"/>
+      <w:bookmarkEnd w:id="61"/>
     </w:p>
     <w:p>
       <w:pPr>
@@ -3778,7 +3788,7 @@
                     </pic:cNvPicPr>
                   </pic:nvPicPr>
                   <pic:blipFill>
-                    <a:blip r:embed="rId61"/>
+                    <a:blip r:embed="rId62"/>
                     <a:stretch>
                       <a:fillRect/>
                     </a:stretch>
@@ -3873,11 +3883,11 @@
       <w:pPr>
         <w:pStyle w:val="Heading2"/>
       </w:pPr>
-      <w:bookmarkStart w:id="62" w:name="retreats"/>
+      <w:bookmarkStart w:id="63" w:name="retreats"/>
       <w:r>
         <w:t xml:space="preserve">Retreats</w:t>
       </w:r>
-      <w:bookmarkEnd w:id="62"/>
+      <w:bookmarkEnd w:id="63"/>
     </w:p>
     <w:p>
       <w:pPr>
@@ -3915,7 +3925,7 @@
                     </pic:cNvPicPr>
                   </pic:nvPicPr>
                   <pic:blipFill>
-                    <a:blip r:embed="rId63"/>
+                    <a:blip r:embed="rId64"/>
                     <a:stretch>
                       <a:fillRect/>
                     </a:stretch>
@@ -4050,31 +4060,31 @@
       <w:pPr>
         <w:pStyle w:val="Heading1"/>
       </w:pPr>
-      <w:bookmarkStart w:id="64" w:name="appendix"/>
+      <w:bookmarkStart w:id="65" w:name="appendix"/>
       <w:r>
         <w:t xml:space="preserve">Appendix</w:t>
       </w:r>
-      <w:bookmarkEnd w:id="64"/>
+      <w:bookmarkEnd w:id="65"/>
     </w:p>
     <w:p>
       <w:pPr>
         <w:pStyle w:val="Heading2"/>
       </w:pPr>
-      <w:bookmarkStart w:id="65" w:name="some-basic-definitions"/>
+      <w:bookmarkStart w:id="66" w:name="some-basic-definitions"/>
       <w:r>
         <w:t xml:space="preserve">Some Basic Definitions</w:t>
       </w:r>
-      <w:bookmarkEnd w:id="65"/>
+      <w:bookmarkEnd w:id="66"/>
     </w:p>
     <w:p>
       <w:pPr>
         <w:pStyle w:val="Heading3"/>
       </w:pPr>
-      <w:bookmarkStart w:id="66" w:name="Xefbaca7c288951da534fe44b6e8a5f2ae2eabc2"/>
+      <w:bookmarkStart w:id="67" w:name="Xefbaca7c288951da534fe44b6e8a5f2ae2eabc2"/>
       <w:r>
         <w:t xml:space="preserve">General Principles</w:t>
       </w:r>
-      <w:bookmarkEnd w:id="66"/>
+      <w:bookmarkEnd w:id="67"/>
     </w:p>
     <w:p>
       <w:pPr>
@@ -4528,11 +4538,11 @@
       <w:pPr>
         <w:pStyle w:val="Heading3"/>
       </w:pPr>
-      <w:bookmarkStart w:id="67" w:name="X1c17410e9c6d79bdade89aac89b8ac5f586898b"/>
+      <w:bookmarkStart w:id="68" w:name="X1c17410e9c6d79bdade89aac89b8ac5f586898b"/>
       <w:r>
         <w:t xml:space="preserve">Common Traps</w:t>
       </w:r>
-      <w:bookmarkEnd w:id="67"/>
+      <w:bookmarkEnd w:id="68"/>
     </w:p>
     <w:p>
       <w:pPr>
@@ -4801,11 +4811,11 @@
       <w:pPr>
         <w:pStyle w:val="Heading3"/>
       </w:pPr>
-      <w:bookmarkStart w:id="68" w:name="X73178bd515d06d3669b20e35e9bd4d9382c0943"/>
+      <w:bookmarkStart w:id="69" w:name="X73178bd515d06d3669b20e35e9bd4d9382c0943"/>
       <w:r>
         <w:t xml:space="preserve">Four Noble Truths (The Buddha)</w:t>
       </w:r>
-      <w:bookmarkEnd w:id="68"/>
+      <w:bookmarkEnd w:id="69"/>
     </w:p>
     <w:p>
       <w:pPr>
@@ -4866,11 +4876,11 @@
       <w:pPr>
         <w:pStyle w:val="Heading3"/>
       </w:pPr>
-      <w:bookmarkStart w:id="69" w:name="X2eb13b4e8ca91ff924c7de8b8b44835b5c78f3d"/>
+      <w:bookmarkStart w:id="70" w:name="X2eb13b4e8ca91ff924c7de8b8b44835b5c78f3d"/>
       <w:r>
         <w:t xml:space="preserve">Eight-Fold Path (The Buddha)</w:t>
       </w:r>
-      <w:bookmarkEnd w:id="69"/>
+      <w:bookmarkEnd w:id="70"/>
     </w:p>
     <w:p>
       <w:pPr>
@@ -5034,11 +5044,11 @@
       <w:pPr>
         <w:pStyle w:val="Heading3"/>
       </w:pPr>
-      <w:bookmarkStart w:id="70" w:name="X20e44601327b80bf7037dccfee19d63f32dfff4"/>
+      <w:bookmarkStart w:id="71" w:name="X20e44601327b80bf7037dccfee19d63f32dfff4"/>
       <w:r>
         <w:t xml:space="preserve">Eight Limbs of Yoga (compiled by Patanjali)</w:t>
       </w:r>
-      <w:bookmarkEnd w:id="70"/>
+      <w:bookmarkEnd w:id="71"/>
     </w:p>
     <w:p>
       <w:pPr>
@@ -5132,11 +5142,11 @@
       <w:pPr>
         <w:pStyle w:val="Heading3"/>
       </w:pPr>
-      <w:bookmarkStart w:id="71" w:name="X25c6bfd777035ce6b4fd80de6a25d022f3694ec"/>
+      <w:bookmarkStart w:id="72" w:name="X25c6bfd777035ce6b4fd80de6a25d022f3694ec"/>
       <w:r>
         <w:t xml:space="preserve">Yama and Niyama (Yoga)</w:t>
       </w:r>
-      <w:bookmarkEnd w:id="71"/>
+      <w:bookmarkEnd w:id="72"/>
     </w:p>
     <w:p>
       <w:pPr>
@@ -5252,11 +5262,11 @@
       <w:pPr>
         <w:pStyle w:val="Heading3"/>
       </w:pPr>
-      <w:bookmarkStart w:id="72" w:name="Xba29e02b300947e37df13c646a40d8e68eab38a"/>
+      <w:bookmarkStart w:id="73" w:name="Xba29e02b300947e37df13c646a40d8e68eab38a"/>
       <w:r>
         <w:t xml:space="preserve">Five Basic Precepts (Buddhism)</w:t>
       </w:r>
-      <w:bookmarkEnd w:id="72"/>
+      <w:bookmarkEnd w:id="73"/>
     </w:p>
     <w:p>
       <w:pPr>
@@ -5325,11 +5335,11 @@
       <w:pPr>
         <w:pStyle w:val="Heading3"/>
       </w:pPr>
-      <w:bookmarkStart w:id="73" w:name="Xa70b70f48aa9bd31613d63a00ec61258d515a56"/>
+      <w:bookmarkStart w:id="74" w:name="Xa70b70f48aa9bd31613d63a00ec61258d515a56"/>
       <w:r>
         <w:t xml:space="preserve">Ten Commandments (Judaism/Christianity)</w:t>
       </w:r>
-      <w:bookmarkEnd w:id="73"/>
+      <w:bookmarkEnd w:id="74"/>
     </w:p>
     <w:p>
       <w:pPr>
@@ -5445,11 +5455,11 @@
       <w:pPr>
         <w:pStyle w:val="Heading3"/>
       </w:pPr>
-      <w:bookmarkStart w:id="74" w:name="Xa92f263e514858ae70f108c177a1c2fe1a94af1"/>
+      <w:bookmarkStart w:id="75" w:name="Xa92f263e514858ae70f108c177a1c2fe1a94af1"/>
       <w:r>
         <w:t xml:space="preserve">The Perennial Philosophy (ala Aldous Huxley)</w:t>
       </w:r>
-      <w:bookmarkEnd w:id="74"/>
+      <w:bookmarkEnd w:id="75"/>
     </w:p>
     <w:p>
       <w:pPr>
@@ -5499,11 +5509,11 @@
       <w:pPr>
         <w:pStyle w:val="Heading2"/>
       </w:pPr>
-      <w:bookmarkStart w:id="75" w:name="suggested-reading"/>
+      <w:bookmarkStart w:id="76" w:name="suggested-reading"/>
       <w:r>
         <w:t xml:space="preserve">Suggested Reading</w:t>
       </w:r>
-      <w:bookmarkEnd w:id="75"/>
+      <w:bookmarkEnd w:id="76"/>
     </w:p>
     <w:p>
       <w:pPr>
@@ -5722,11 +5732,11 @@
       <w:pPr>
         <w:pStyle w:val="Heading3"/>
       </w:pPr>
-      <w:bookmarkStart w:id="76" w:name="X7ac1b893a3d9a8d211c1dac7fb6b13a653271cc"/>
+      <w:bookmarkStart w:id="77" w:name="X7ac1b893a3d9a8d211c1dac7fb6b13a653271cc"/>
       <w:r>
         <w:t xml:space="preserve">American Indians</w:t>
       </w:r>
-      <w:bookmarkEnd w:id="76"/>
+      <w:bookmarkEnd w:id="77"/>
     </w:p>
     <w:p>
       <w:pPr>
@@ -5784,11 +5794,11 @@
       <w:pPr>
         <w:pStyle w:val="Heading3"/>
       </w:pPr>
-      <w:bookmarkStart w:id="77" w:name="X71602ed0615b842cc107061b3dd347a6d69274c"/>
+      <w:bookmarkStart w:id="78" w:name="X71602ed0615b842cc107061b3dd347a6d69274c"/>
       <w:r>
         <w:t xml:space="preserve">Attachments/Addictions</w:t>
       </w:r>
-      <w:bookmarkEnd w:id="77"/>
+      <w:bookmarkEnd w:id="78"/>
     </w:p>
     <w:p>
       <w:pPr>
@@ -5846,11 +5856,11 @@
       <w:pPr>
         <w:pStyle w:val="Heading3"/>
       </w:pPr>
-      <w:bookmarkStart w:id="78" w:name="X3c7d64d103ce1b9de1d1ac548adb9b860f055c3"/>
+      <w:bookmarkStart w:id="79" w:name="X3c7d64d103ce1b9de1d1ac548adb9b860f055c3"/>
       <w:r>
         <w:t xml:space="preserve">Autobiographies</w:t>
       </w:r>
-      <w:bookmarkEnd w:id="78"/>
+      <w:bookmarkEnd w:id="79"/>
     </w:p>
     <w:p>
       <w:pPr>
@@ -6007,11 +6017,11 @@
       <w:pPr>
         <w:pStyle w:val="Heading3"/>
       </w:pPr>
-      <w:bookmarkStart w:id="79" w:name="X259e4aa3de2f8bc4724fd50835592325ff183e1"/>
+      <w:bookmarkStart w:id="80" w:name="X259e4aa3de2f8bc4724fd50835592325ff183e1"/>
       <w:r>
         <w:t xml:space="preserve">Buddhism and the Buddha</w:t>
       </w:r>
-      <w:bookmarkEnd w:id="79"/>
+      <w:bookmarkEnd w:id="80"/>
     </w:p>
     <w:p>
       <w:pPr>
@@ -6124,11 +6134,11 @@
       <w:pPr>
         <w:pStyle w:val="Heading3"/>
       </w:pPr>
-      <w:bookmarkStart w:id="80" w:name="X15403efbca9848f069b6a20ecee659a8df116da"/>
+      <w:bookmarkStart w:id="81" w:name="X15403efbca9848f069b6a20ecee659a8df116da"/>
       <w:r>
         <w:t xml:space="preserve">Buddhism: Tantric/Tibetan</w:t>
       </w:r>
-      <w:bookmarkEnd w:id="80"/>
+      <w:bookmarkEnd w:id="81"/>
     </w:p>
     <w:p>
       <w:pPr>
@@ -6208,11 +6218,11 @@
       <w:pPr>
         <w:pStyle w:val="Heading3"/>
       </w:pPr>
-      <w:bookmarkStart w:id="81" w:name="X8d63224b8ba11d53653b292930d9c209d667ac3"/>
+      <w:bookmarkStart w:id="82" w:name="X8d63224b8ba11d53653b292930d9c209d667ac3"/>
       <w:r>
         <w:t xml:space="preserve">Buddhism: Zen</w:t>
       </w:r>
-      <w:bookmarkEnd w:id="81"/>
+      <w:bookmarkEnd w:id="82"/>
     </w:p>
     <w:p>
       <w:pPr>
@@ -6281,11 +6291,11 @@
       <w:pPr>
         <w:pStyle w:val="Heading3"/>
       </w:pPr>
-      <w:bookmarkStart w:id="82" w:name="X1524caf2b799d62c70964a11a5237b93ddd3d9f"/>
+      <w:bookmarkStart w:id="83" w:name="X1524caf2b799d62c70964a11a5237b93ddd3d9f"/>
       <w:r>
         <w:t xml:space="preserve">Chakras and Kundalini</w:t>
       </w:r>
-      <w:bookmarkEnd w:id="82"/>
+      <w:bookmarkEnd w:id="83"/>
     </w:p>
     <w:p>
       <w:pPr>
@@ -6343,11 +6353,11 @@
       <w:pPr>
         <w:pStyle w:val="Heading3"/>
       </w:pPr>
-      <w:bookmarkStart w:id="83" w:name="Xa2f1c0b032486baa685c21073856a54f3d45633"/>
+      <w:bookmarkStart w:id="84" w:name="Xa2f1c0b032486baa685c21073856a54f3d45633"/>
       <w:r>
         <w:t xml:space="preserve">Christian Practice</w:t>
       </w:r>
-      <w:bookmarkEnd w:id="83"/>
+      <w:bookmarkEnd w:id="84"/>
     </w:p>
     <w:p>
       <w:pPr>
@@ -6427,11 +6437,11 @@
       <w:pPr>
         <w:pStyle w:val="Heading3"/>
       </w:pPr>
-      <w:bookmarkStart w:id="84" w:name="X3e845cad1159253205d2fe1770146b186fbf136"/>
+      <w:bookmarkStart w:id="85" w:name="X3e845cad1159253205d2fe1770146b186fbf136"/>
       <w:r>
         <w:t xml:space="preserve">Christian Theory</w:t>
       </w:r>
-      <w:bookmarkEnd w:id="84"/>
+      <w:bookmarkEnd w:id="85"/>
     </w:p>
     <w:p>
       <w:pPr>
@@ -6530,11 +6540,11 @@
       <w:pPr>
         <w:pStyle w:val="Heading3"/>
       </w:pPr>
-      <w:bookmarkStart w:id="85" w:name="X495992770ef41d58d97fffc1c24cedf6d64254e"/>
+      <w:bookmarkStart w:id="86" w:name="X495992770ef41d58d97fffc1c24cedf6d64254e"/>
       <w:r>
         <w:t xml:space="preserve">Consciousness</w:t>
       </w:r>
-      <w:bookmarkEnd w:id="85"/>
+      <w:bookmarkEnd w:id="86"/>
     </w:p>
     <w:p>
       <w:pPr>
@@ -6658,11 +6668,11 @@
       <w:pPr>
         <w:pStyle w:val="Heading3"/>
       </w:pPr>
-      <w:bookmarkStart w:id="86" w:name="Xa2936af093bb36b8ea553d9a33f2062320a5290"/>
+      <w:bookmarkStart w:id="87" w:name="Xa2936af093bb36b8ea553d9a33f2062320a5290"/>
       <w:r>
         <w:t xml:space="preserve">Death</w:t>
       </w:r>
-      <w:bookmarkEnd w:id="86"/>
+      <w:bookmarkEnd w:id="87"/>
     </w:p>
     <w:p>
       <w:pPr>
@@ -6709,11 +6719,11 @@
       <w:pPr>
         <w:pStyle w:val="Heading3"/>
       </w:pPr>
-      <w:bookmarkStart w:id="87" w:name="Xd0edf4468ff0ba3cff19ca3904ec1deaf66e2fb"/>
+      <w:bookmarkStart w:id="88" w:name="Xd0edf4468ff0ba3cff19ca3904ec1deaf66e2fb"/>
       <w:r>
         <w:t xml:space="preserve">Dreams</w:t>
       </w:r>
-      <w:bookmarkEnd w:id="87"/>
+      <w:bookmarkEnd w:id="88"/>
     </w:p>
     <w:p>
       <w:pPr>
@@ -6760,11 +6770,11 @@
       <w:pPr>
         <w:pStyle w:val="Heading3"/>
       </w:pPr>
-      <w:bookmarkStart w:id="88" w:name="X8d3b92327353e6ef5a9f104edb49c7f14cbbb32"/>
+      <w:bookmarkStart w:id="89" w:name="X8d3b92327353e6ef5a9f104edb49c7f14cbbb32"/>
       <w:r>
         <w:t xml:space="preserve">Happiness</w:t>
       </w:r>
-      <w:bookmarkEnd w:id="88"/>
+      <w:bookmarkEnd w:id="89"/>
     </w:p>
     <w:p>
       <w:pPr>
@@ -6822,11 +6832,11 @@
       <w:pPr>
         <w:pStyle w:val="Heading3"/>
       </w:pPr>
-      <w:bookmarkStart w:id="89" w:name="Xbe6a3f25258d10d97382d5fe0477c98b91095b1"/>
+      <w:bookmarkStart w:id="90" w:name="Xbe6a3f25258d10d97382d5fe0477c98b91095b1"/>
       <w:r>
         <w:t xml:space="preserve">Journals / Diaries</w:t>
       </w:r>
-      <w:bookmarkEnd w:id="89"/>
+      <w:bookmarkEnd w:id="90"/>
     </w:p>
     <w:p>
       <w:pPr>
@@ -6873,11 +6883,11 @@
       <w:pPr>
         <w:pStyle w:val="Heading3"/>
       </w:pPr>
-      <w:bookmarkStart w:id="90" w:name="X6989130172f70f23c5dadb4095420d09c000c22"/>
+      <w:bookmarkStart w:id="91" w:name="X6989130172f70f23c5dadb4095420d09c000c22"/>
       <w:r>
         <w:t xml:space="preserve">Judaism</w:t>
       </w:r>
-      <w:bookmarkEnd w:id="90"/>
+      <w:bookmarkEnd w:id="91"/>
     </w:p>
     <w:p>
       <w:pPr>
@@ -6979,11 +6989,11 @@
       <w:pPr>
         <w:pStyle w:val="Heading3"/>
       </w:pPr>
-      <w:bookmarkStart w:id="91" w:name="Xfa971d177def04be866c44fe95873d0a12348d3"/>
+      <w:bookmarkStart w:id="92" w:name="Xfa971d177def04be866c44fe95873d0a12348d3"/>
       <w:r>
         <w:t xml:space="preserve">Love</w:t>
       </w:r>
-      <w:bookmarkEnd w:id="91"/>
+      <w:bookmarkEnd w:id="92"/>
     </w:p>
     <w:p>
       <w:pPr>
@@ -7041,11 +7051,11 @@
       <w:pPr>
         <w:pStyle w:val="Heading3"/>
       </w:pPr>
-      <w:bookmarkStart w:id="92" w:name="X81a60f2a44efe67c5c1d6339e1b8ff909b0022f"/>
+      <w:bookmarkStart w:id="93" w:name="X81a60f2a44efe67c5c1d6339e1b8ff909b0022f"/>
       <w:r>
         <w:t xml:space="preserve">Meditation: Practice</w:t>
       </w:r>
-      <w:bookmarkEnd w:id="92"/>
+      <w:bookmarkEnd w:id="93"/>
     </w:p>
     <w:p>
       <w:pPr>
@@ -7114,11 +7124,11 @@
       <w:pPr>
         <w:pStyle w:val="Heading3"/>
       </w:pPr>
-      <w:bookmarkStart w:id="93" w:name="X8db17d4b5d9502edbc2319da471736a3695a604"/>
+      <w:bookmarkStart w:id="94" w:name="X8db17d4b5d9502edbc2319da471736a3695a604"/>
       <w:r>
         <w:t xml:space="preserve">Meditation: Theory and Research</w:t>
       </w:r>
-      <w:bookmarkEnd w:id="93"/>
+      <w:bookmarkEnd w:id="94"/>
     </w:p>
     <w:p>
       <w:pPr>
@@ -7176,11 +7186,11 @@
       <w:pPr>
         <w:pStyle w:val="Heading3"/>
       </w:pPr>
-      <w:bookmarkStart w:id="94" w:name="Xa83e62b8d645ada10440d5bc1e4cc3abd254c90"/>
+      <w:bookmarkStart w:id="95" w:name="Xa83e62b8d645ada10440d5bc1e4cc3abd254c90"/>
       <w:r>
         <w:t xml:space="preserve">Mindfulness/Vipassana</w:t>
       </w:r>
-      <w:bookmarkEnd w:id="94"/>
+      <w:bookmarkEnd w:id="95"/>
     </w:p>
     <w:p>
       <w:pPr>
@@ -7282,11 +7292,11 @@
       <w:pPr>
         <w:pStyle w:val="Heading3"/>
       </w:pPr>
-      <w:bookmarkStart w:id="95" w:name="X171e730b8cc0dbf2b8bd4c8157e6583cf320a5e"/>
+      <w:bookmarkStart w:id="96" w:name="X171e730b8cc0dbf2b8bd4c8157e6583cf320a5e"/>
       <w:r>
         <w:t xml:space="preserve">Mysticism/Enlightenment</w:t>
       </w:r>
-      <w:bookmarkEnd w:id="95"/>
+      <w:bookmarkEnd w:id="96"/>
     </w:p>
     <w:p>
       <w:pPr>
@@ -7366,11 +7376,11 @@
       <w:pPr>
         <w:pStyle w:val="Heading3"/>
       </w:pPr>
-      <w:bookmarkStart w:id="96" w:name="X7dc5ec89ace04afa0dfcc5c2c63a457bc733b57"/>
+      <w:bookmarkStart w:id="97" w:name="X7dc5ec89ace04afa0dfcc5c2c63a457bc733b57"/>
       <w:r>
         <w:t xml:space="preserve">References</w:t>
       </w:r>
-      <w:bookmarkEnd w:id="96"/>
+      <w:bookmarkEnd w:id="97"/>
     </w:p>
     <w:p>
       <w:pPr>
@@ -7450,11 +7460,11 @@
       <w:pPr>
         <w:pStyle w:val="Heading3"/>
       </w:pPr>
-      <w:bookmarkStart w:id="97" w:name="X00f30ff4a600f4a5f9ba590b335343a447e5b1e"/>
+      <w:bookmarkStart w:id="98" w:name="X00f30ff4a600f4a5f9ba590b335343a447e5b1e"/>
       <w:r>
         <w:t xml:space="preserve">Religion</w:t>
       </w:r>
-      <w:bookmarkEnd w:id="97"/>
+      <w:bookmarkEnd w:id="98"/>
     </w:p>
     <w:p>
       <w:pPr>
@@ -7545,11 +7555,11 @@
       <w:pPr>
         <w:pStyle w:val="Heading3"/>
       </w:pPr>
-      <w:bookmarkStart w:id="98" w:name="X0f6a4809f129a13614477e7117cc716b26be071"/>
+      <w:bookmarkStart w:id="99" w:name="X0f6a4809f129a13614477e7117cc716b26be071"/>
       <w:r>
         <w:t xml:space="preserve">Religious Classics</w:t>
       </w:r>
-      <w:bookmarkEnd w:id="98"/>
+      <w:bookmarkEnd w:id="99"/>
     </w:p>
     <w:p>
       <w:pPr>
@@ -7610,11 +7620,11 @@
       <w:pPr>
         <w:pStyle w:val="Heading3"/>
       </w:pPr>
-      <w:bookmarkStart w:id="99" w:name="Xa05fa1072c4695d7c5a1b527c3a7625210ddc28"/>
+      <w:bookmarkStart w:id="100" w:name="Xa05fa1072c4695d7c5a1b527c3a7625210ddc28"/>
       <w:r>
         <w:t xml:space="preserve">Self-Improvement</w:t>
       </w:r>
-      <w:bookmarkEnd w:id="99"/>
+      <w:bookmarkEnd w:id="100"/>
     </w:p>
     <w:p>
       <w:pPr>
@@ -7694,11 +7704,11 @@
       <w:pPr>
         <w:pStyle w:val="Heading3"/>
       </w:pPr>
-      <w:bookmarkStart w:id="100" w:name="X31e32306bae7d87674da61ac5a62b4d2dfbda97"/>
+      <w:bookmarkStart w:id="101" w:name="X31e32306bae7d87674da61ac5a62b4d2dfbda97"/>
       <w:r>
         <w:t xml:space="preserve">Stories</w:t>
       </w:r>
-      <w:bookmarkEnd w:id="100"/>
+      <w:bookmarkEnd w:id="101"/>
     </w:p>
     <w:p>
       <w:pPr>
@@ -7756,11 +7766,11 @@
       <w:pPr>
         <w:pStyle w:val="Heading3"/>
       </w:pPr>
-      <w:bookmarkStart w:id="101" w:name="Xd561c2fed71b70660db2c32c272ecd67b0eca8f"/>
+      <w:bookmarkStart w:id="102" w:name="Xd561c2fed71b70660db2c32c272ecd67b0eca8f"/>
       <w:r>
         <w:t xml:space="preserve">Sufism</w:t>
       </w:r>
-      <w:bookmarkEnd w:id="101"/>
+      <w:bookmarkEnd w:id="102"/>
     </w:p>
     <w:p>
       <w:pPr>
@@ -7807,11 +7817,11 @@
       <w:pPr>
         <w:pStyle w:val="Heading3"/>
       </w:pPr>
-      <w:bookmarkStart w:id="102" w:name="X49ba828125e0e5cc6be5fab8f5f60c19f0ec7c7"/>
+      <w:bookmarkStart w:id="103" w:name="X49ba828125e0e5cc6be5fab8f5f60c19f0ec7c7"/>
       <w:r>
         <w:t xml:space="preserve">Taoism</w:t>
       </w:r>
-      <w:bookmarkEnd w:id="102"/>
+      <w:bookmarkEnd w:id="103"/>
     </w:p>
     <w:p>
       <w:pPr>
@@ -7880,11 +7890,11 @@
       <w:pPr>
         <w:pStyle w:val="Heading3"/>
       </w:pPr>
-      <w:bookmarkStart w:id="103" w:name="Xd4c6c1d135d23a88321304b257ba51352ed7a82"/>
+      <w:bookmarkStart w:id="104" w:name="Xd4c6c1d135d23a88321304b257ba51352ed7a82"/>
       <w:r>
         <w:t xml:space="preserve">Teachers: Contemporary</w:t>
       </w:r>
-      <w:bookmarkEnd w:id="103"/>
+      <w:bookmarkEnd w:id="104"/>
     </w:p>
     <w:p>
       <w:pPr>
@@ -8060,11 +8070,11 @@
       <w:pPr>
         <w:pStyle w:val="Heading3"/>
       </w:pPr>
-      <w:bookmarkStart w:id="104" w:name="X51e1d333e69d79a07bbddf9394a74b5ccc71ee2"/>
+      <w:bookmarkStart w:id="105" w:name="X51e1d333e69d79a07bbddf9394a74b5ccc71ee2"/>
       <w:r>
         <w:t xml:space="preserve">Transpersonal Psychology: General</w:t>
       </w:r>
-      <w:bookmarkEnd w:id="104"/>
+      <w:bookmarkEnd w:id="105"/>
     </w:p>
     <w:p>
       <w:pPr>
@@ -8221,11 +8231,11 @@
       <w:pPr>
         <w:pStyle w:val="Heading3"/>
       </w:pPr>
-      <w:bookmarkStart w:id="105" w:name="Xeeba2632c23f1c6b55c28f3d3e0ead91f10cd44"/>
+      <w:bookmarkStart w:id="106" w:name="Xeeba2632c23f1c6b55c28f3d3e0ead91f10cd44"/>
       <w:r>
         <w:t xml:space="preserve">Transpersonal Psychology: East and West</w:t>
       </w:r>
-      <w:bookmarkEnd w:id="105"/>
+      <w:bookmarkEnd w:id="106"/>
     </w:p>
     <w:p>
       <w:pPr>
@@ -8305,11 +8315,11 @@
       <w:pPr>
         <w:pStyle w:val="Heading3"/>
       </w:pPr>
-      <w:bookmarkStart w:id="106" w:name="Xc16fcc8d502a898b45052d393b9ccaae3f4ec2b"/>
+      <w:bookmarkStart w:id="107" w:name="Xc16fcc8d502a898b45052d393b9ccaae3f4ec2b"/>
       <w:r>
         <w:t xml:space="preserve">Yoga: General</w:t>
       </w:r>
-      <w:bookmarkEnd w:id="106"/>
+      <w:bookmarkEnd w:id="107"/>
     </w:p>
     <w:p>
       <w:pPr>
@@ -8422,11 +8432,11 @@
       <w:pPr>
         <w:pStyle w:val="Heading3"/>
       </w:pPr>
-      <w:bookmarkStart w:id="107" w:name="X0139897861d3a27313deb120318c450e2de4f7e"/>
+      <w:bookmarkStart w:id="108" w:name="X0139897861d3a27313deb120318c450e2de4f7e"/>
       <w:r>
         <w:t xml:space="preserve">Yoga: Hatha</w:t>
       </w:r>
-      <w:bookmarkEnd w:id="107"/>
+      <w:bookmarkEnd w:id="108"/>
     </w:p>
     <w:p>
       <w:pPr>
@@ -8528,11 +8538,11 @@
       <w:pPr>
         <w:pStyle w:val="Heading1"/>
       </w:pPr>
-      <w:bookmarkStart w:id="108" w:name="about-the-author"/>
+      <w:bookmarkStart w:id="109" w:name="about-the-author"/>
       <w:r>
         <w:t xml:space="preserve">About the Author</w:t>
       </w:r>
-      <w:bookmarkEnd w:id="108"/>
+      <w:bookmarkEnd w:id="109"/>
     </w:p>
     <w:p>
       <w:pPr>

</xml_diff>

<commit_message>
reduce images to a reasonable size
</commit_message>
<xml_diff>
--- a/the_way_beyond.docx
+++ b/the_way_beyond.docx
@@ -204,7 +204,7 @@
       <w:r>
         <w:drawing>
           <wp:inline>
-            <wp:extent cx="5334000" cy="7928161"/>
+            <wp:extent cx="5130800" cy="7620000"/>
             <wp:effectExtent b="0" l="0" r="0" t="0"/>
             <wp:docPr descr="Overview" title="" id="1" name="Picture"/>
             <a:graphic>
@@ -225,7 +225,7 @@
                   <pic:spPr bwMode="auto">
                     <a:xfrm>
                       <a:off x="0" y="0"/>
-                      <a:ext cx="5334000" cy="7928161"/>
+                      <a:ext cx="5130800" cy="7620000"/>
                     </a:xfrm>
                     <a:prstGeom prst="rect">
                       <a:avLst/>
@@ -383,7 +383,7 @@
       <w:r>
         <w:drawing>
           <wp:inline>
-            <wp:extent cx="5334000" cy="7928161"/>
+            <wp:extent cx="5130800" cy="7620000"/>
             <wp:effectExtent b="0" l="0" r="0" t="0"/>
             <wp:docPr descr="The Self" title="" id="1" name="Picture"/>
             <a:graphic>
@@ -404,7 +404,7 @@
                   <pic:spPr bwMode="auto">
                     <a:xfrm>
                       <a:off x="0" y="0"/>
-                      <a:ext cx="5334000" cy="7928161"/>
+                      <a:ext cx="5130800" cy="7620000"/>
                     </a:xfrm>
                     <a:prstGeom prst="rect">
                       <a:avLst/>
@@ -746,7 +746,7 @@
       <w:r>
         <w:drawing>
           <wp:inline>
-            <wp:extent cx="5334000" cy="3805543"/>
+            <wp:extent cx="5334000" cy="3804919"/>
             <wp:effectExtent b="0" l="0" r="0" t="0"/>
             <wp:docPr descr="The Game of Life" title="" id="1" name="Picture"/>
             <a:graphic>
@@ -767,7 +767,7 @@
                   <pic:spPr bwMode="auto">
                     <a:xfrm>
                       <a:off x="0" y="0"/>
-                      <a:ext cx="5334000" cy="3805543"/>
+                      <a:ext cx="5334000" cy="3804919"/>
                     </a:xfrm>
                     <a:prstGeom prst="rect">
                       <a:avLst/>
@@ -867,7 +867,7 @@
       <w:r>
         <w:drawing>
           <wp:inline>
-            <wp:extent cx="5334000" cy="3845628"/>
+            <wp:extent cx="5334000" cy="3849369"/>
             <wp:effectExtent b="0" l="0" r="0" t="0"/>
             <wp:docPr descr="Dreaming" title="" id="1" name="Picture"/>
             <a:graphic>
@@ -888,7 +888,7 @@
                   <pic:spPr bwMode="auto">
                     <a:xfrm>
                       <a:off x="0" y="0"/>
-                      <a:ext cx="5334000" cy="3845628"/>
+                      <a:ext cx="5334000" cy="3849369"/>
                     </a:xfrm>
                     <a:prstGeom prst="rect">
                       <a:avLst/>
@@ -1014,7 +1014,7 @@
       <w:r>
         <w:drawing>
           <wp:inline>
-            <wp:extent cx="5334000" cy="7930889"/>
+            <wp:extent cx="5130800" cy="7620000"/>
             <wp:effectExtent b="0" l="0" r="0" t="0"/>
             <wp:docPr descr="Meditation" title="" id="1" name="Picture"/>
             <a:graphic>
@@ -1035,7 +1035,7 @@
                   <pic:spPr bwMode="auto">
                     <a:xfrm>
                       <a:off x="0" y="0"/>
-                      <a:ext cx="5334000" cy="7930889"/>
+                      <a:ext cx="5130800" cy="7620000"/>
                     </a:xfrm>
                     <a:prstGeom prst="rect">
                       <a:avLst/>
@@ -1573,7 +1573,7 @@
       <w:r>
         <w:drawing>
           <wp:inline>
-            <wp:extent cx="5334000" cy="3790150"/>
+            <wp:extent cx="5334000" cy="3787139"/>
             <wp:effectExtent b="0" l="0" r="0" t="0"/>
             <wp:docPr descr="Concentration" title="" id="1" name="Picture"/>
             <a:graphic>
@@ -1594,7 +1594,7 @@
                   <pic:spPr bwMode="auto">
                     <a:xfrm>
                       <a:off x="0" y="0"/>
-                      <a:ext cx="5334000" cy="3790150"/>
+                      <a:ext cx="5334000" cy="3787139"/>
                     </a:xfrm>
                     <a:prstGeom prst="rect">
                       <a:avLst/>
@@ -1742,7 +1742,7 @@
       <w:r>
         <w:drawing>
           <wp:inline>
-            <wp:extent cx="5334000" cy="3811121"/>
+            <wp:extent cx="5334000" cy="3813809"/>
             <wp:effectExtent b="0" l="0" r="0" t="0"/>
             <wp:docPr descr="Mindfulness" title="" id="1" name="Picture"/>
             <a:graphic>
@@ -1763,7 +1763,7 @@
                   <pic:spPr bwMode="auto">
                     <a:xfrm>
                       <a:off x="0" y="0"/>
-                      <a:ext cx="5334000" cy="3811121"/>
+                      <a:ext cx="5334000" cy="3813809"/>
                     </a:xfrm>
                     <a:prstGeom prst="rect">
                       <a:avLst/>
@@ -2031,7 +2031,7 @@
       <w:r>
         <w:drawing>
           <wp:inline>
-            <wp:extent cx="5334000" cy="7986888"/>
+            <wp:extent cx="5092700" cy="7620000"/>
             <wp:effectExtent b="0" l="0" r="0" t="0"/>
             <wp:docPr descr="Opening the Heart" title="" id="1" name="Picture"/>
             <a:graphic>
@@ -2052,7 +2052,7 @@
                   <pic:spPr bwMode="auto">
                     <a:xfrm>
                       <a:off x="0" y="0"/>
-                      <a:ext cx="5334000" cy="7986888"/>
+                      <a:ext cx="5092700" cy="7620000"/>
                     </a:xfrm>
                     <a:prstGeom prst="rect">
                       <a:avLst/>
@@ -2291,7 +2291,7 @@
       <w:r>
         <w:drawing>
           <wp:inline>
-            <wp:extent cx="5334000" cy="3735725"/>
+            <wp:extent cx="5334000" cy="3733799"/>
             <wp:effectExtent b="0" l="0" r="0" t="0"/>
             <wp:docPr descr="Reducing Attachments" title="" id="1" name="Picture"/>
             <a:graphic>
@@ -2312,7 +2312,7 @@
                   <pic:spPr bwMode="auto">
                     <a:xfrm>
                       <a:off x="0" y="0"/>
-                      <a:ext cx="5334000" cy="3735725"/>
+                      <a:ext cx="5334000" cy="3733799"/>
                     </a:xfrm>
                     <a:prstGeom prst="rect">
                       <a:avLst/>
@@ -3012,7 +3012,7 @@
       <w:r>
         <w:drawing>
           <wp:inline>
-            <wp:extent cx="5334000" cy="3738821"/>
+            <wp:extent cx="5334000" cy="3742689"/>
             <wp:effectExtent b="0" l="0" r="0" t="0"/>
             <wp:docPr descr="Cleaning House" title="" id="1" name="Picture"/>
             <a:graphic>
@@ -3033,7 +3033,7 @@
                   <pic:spPr bwMode="auto">
                     <a:xfrm>
                       <a:off x="0" y="0"/>
-                      <a:ext cx="5334000" cy="3738821"/>
+                      <a:ext cx="5334000" cy="3742689"/>
                     </a:xfrm>
                     <a:prstGeom prst="rect">
                       <a:avLst/>
@@ -3207,7 +3207,7 @@
       <w:r>
         <w:drawing>
           <wp:inline>
-            <wp:extent cx="5334000" cy="3623310"/>
+            <wp:extent cx="5334000" cy="3618230"/>
             <wp:effectExtent b="0" l="0" r="0" t="0"/>
             <wp:docPr descr="Readiness to Know" title="" id="1" name="Picture"/>
             <a:graphic>
@@ -3228,7 +3228,7 @@
                   <pic:spPr bwMode="auto">
                     <a:xfrm>
                       <a:off x="0" y="0"/>
-                      <a:ext cx="5334000" cy="3623310"/>
+                      <a:ext cx="5334000" cy="3618230"/>
                     </a:xfrm>
                     <a:prstGeom prst="rect">
                       <a:avLst/>
@@ -3478,7 +3478,7 @@
       <w:r>
         <w:drawing>
           <wp:inline>
-            <wp:extent cx="5334000" cy="3743359"/>
+            <wp:extent cx="5334000" cy="3742689"/>
             <wp:effectExtent b="0" l="0" r="0" t="0"/>
             <wp:docPr descr="Finding Your Way" title="" id="1" name="Picture"/>
             <a:graphic>
@@ -3499,7 +3499,7 @@
                   <pic:spPr bwMode="auto">
                     <a:xfrm>
                       <a:off x="0" y="0"/>
-                      <a:ext cx="5334000" cy="3743359"/>
+                      <a:ext cx="5334000" cy="3742689"/>
                     </a:xfrm>
                     <a:prstGeom prst="rect">
                       <a:avLst/>
@@ -3659,7 +3659,7 @@
       <w:r>
         <w:drawing>
           <wp:inline>
-            <wp:extent cx="5334000" cy="3754551"/>
+            <wp:extent cx="5334000" cy="3751579"/>
             <wp:effectExtent b="0" l="0" r="0" t="0"/>
             <wp:docPr descr="Teachers" title="" id="1" name="Picture"/>
             <a:graphic>
@@ -3680,7 +3680,7 @@
                   <pic:spPr bwMode="auto">
                     <a:xfrm>
                       <a:off x="0" y="0"/>
-                      <a:ext cx="5334000" cy="3754551"/>
+                      <a:ext cx="5334000" cy="3751579"/>
                     </a:xfrm>
                     <a:prstGeom prst="rect">
                       <a:avLst/>
@@ -3788,7 +3788,7 @@
       <w:r>
         <w:drawing>
           <wp:inline>
-            <wp:extent cx="5334000" cy="3727281"/>
+            <wp:extent cx="5334000" cy="3724909"/>
             <wp:effectExtent b="0" l="0" r="0" t="0"/>
             <wp:docPr descr="Continual Practice" title="" id="1" name="Picture"/>
             <a:graphic>
@@ -3809,7 +3809,7 @@
                   <pic:spPr bwMode="auto">
                     <a:xfrm>
                       <a:off x="0" y="0"/>
-                      <a:ext cx="5334000" cy="3727281"/>
+                      <a:ext cx="5334000" cy="3724909"/>
                     </a:xfrm>
                     <a:prstGeom prst="rect">
                       <a:avLst/>
@@ -3925,7 +3925,7 @@
       <w:r>
         <w:drawing>
           <wp:inline>
-            <wp:extent cx="5334000" cy="3733800"/>
+            <wp:extent cx="5334000" cy="3733799"/>
             <wp:effectExtent b="0" l="0" r="0" t="0"/>
             <wp:docPr descr="Retreats" title="" id="1" name="Picture"/>
             <a:graphic>
@@ -3946,7 +3946,7 @@
                   <pic:spPr bwMode="auto">
                     <a:xfrm>
                       <a:off x="0" y="0"/>
-                      <a:ext cx="5334000" cy="3733800"/>
+                      <a:ext cx="5334000" cy="3733799"/>
                     </a:xfrm>
                     <a:prstGeom prst="rect">
                       <a:avLst/>

</xml_diff>

<commit_message>
colophon with links to various formats
</commit_message>
<xml_diff>
--- a/the_way_beyond.docx
+++ b/the_way_beyond.docx
@@ -8585,6 +8585,263 @@
         <w:t xml:space="preserve">Dr. Mikulas received his Ph.D. in General Psychology and Behavior Modification at the University of Michigan, where he also earned his M.A. and B.A. degrees. He has served as Visiting Professor at the University of Nevada and in Thailand. He was chosen for the distinguished research award and also for the distinguished teaching award at West Florida.</w:t>
       </w:r>
     </w:p>
+    <w:p>
+      <w:pPr>
+        <w:pStyle w:val="Heading1"/>
+      </w:pPr>
+      <w:bookmarkStart w:id="110" w:name="X0f3d6c866e7eb1f4229d16b1edb40c7fc5c9dff"/>
+      <w:r>
+        <w:t xml:space="preserve">Colophon</w:t>
+      </w:r>
+      <w:bookmarkEnd w:id="110"/>
+    </w:p>
+    <w:p>
+      <w:pPr>
+        <w:pStyle w:val="FirstParagraph"/>
+      </w:pPr>
+      <w:r>
+        <w:t xml:space="preserve">This book is offered for free distribution and is publicly available in several formats:</w:t>
+      </w:r>
+    </w:p>
+    <w:tbl>
+      <w:tblPr>
+        <w:tblStyle w:val="Table"/>
+        <w:tblW w:type="pct" w:w="5000.0"/>
+        <w:tblLook w:firstRow="1"/>
+      </w:tblPr>
+      <w:tblGrid>
+        <w:gridCol w:w="1584"/>
+        <w:gridCol w:w="6336"/>
+      </w:tblGrid>
+      <w:tr>
+        <w:trPr>
+          <w:cnfStyle w:firstRow="1"/>
+        </w:trPr>
+        <w:tc>
+          <w:tcPr>
+            <w:tcBorders>
+              <w:bottom w:val="single"/>
+            </w:tcBorders>
+            <w:vAlign w:val="bottom"/>
+          </w:tcPr>
+          <w:p>
+            <w:pPr>
+              <w:pStyle w:val="Compact"/>
+              <w:jc w:val="left"/>
+            </w:pPr>
+            <w:r>
+              <w:t xml:space="preserve">Link</w:t>
+            </w:r>
+          </w:p>
+        </w:tc>
+        <w:tc>
+          <w:tcPr>
+            <w:tcBorders>
+              <w:bottom w:val="single"/>
+            </w:tcBorders>
+            <w:vAlign w:val="bottom"/>
+          </w:tcPr>
+          <w:p>
+            <w:pPr>
+              <w:pStyle w:val="Compact"/>
+              <w:jc w:val="left"/>
+            </w:pPr>
+            <w:r>
+              <w:t xml:space="preserve">Format Description</w:t>
+            </w:r>
+          </w:p>
+        </w:tc>
+      </w:tr>
+      <w:tr>
+        <w:tc>
+          <w:p>
+            <w:pPr>
+              <w:jc w:val="left"/>
+            </w:pPr>
+            <w:hyperlink r:id="rId111">
+              <w:r>
+                <w:rPr>
+                  <w:rStyle w:val="Hyperlink"/>
+                </w:rPr>
+                <w:t xml:space="preserve">.html</w:t>
+              </w:r>
+            </w:hyperlink>
+          </w:p>
+        </w:tc>
+        <w:tc>
+          <w:p>
+            <w:pPr>
+              <w:jc w:val="left"/>
+            </w:pPr>
+            <w:r>
+              <w:t xml:space="preserve">HTML5 stand-alone</w:t>
+            </w:r>
+          </w:p>
+        </w:tc>
+      </w:tr>
+      <w:tr>
+        <w:tc>
+          <w:p>
+            <w:pPr>
+              <w:jc w:val="left"/>
+            </w:pPr>
+            <w:hyperlink r:id="rId112">
+              <w:r>
+                <w:rPr>
+                  <w:rStyle w:val="Hyperlink"/>
+                </w:rPr>
+                <w:t xml:space="preserve">.pdf</w:t>
+              </w:r>
+            </w:hyperlink>
+          </w:p>
+        </w:tc>
+        <w:tc>
+          <w:p>
+            <w:pPr>
+              <w:jc w:val="left"/>
+            </w:pPr>
+            <w:r>
+              <w:t xml:space="preserve">Adobe Acrobat PDF</w:t>
+            </w:r>
+          </w:p>
+        </w:tc>
+      </w:tr>
+      <w:tr>
+        <w:tc>
+          <w:p>
+            <w:pPr>
+              <w:jc w:val="left"/>
+            </w:pPr>
+            <w:hyperlink r:id="rId113">
+              <w:r>
+                <w:rPr>
+                  <w:rStyle w:val="Hyperlink"/>
+                </w:rPr>
+                <w:t xml:space="preserve">.docx</w:t>
+              </w:r>
+            </w:hyperlink>
+          </w:p>
+        </w:tc>
+        <w:tc>
+          <w:p>
+            <w:pPr>
+              <w:jc w:val="left"/>
+            </w:pPr>
+            <w:r>
+              <w:t xml:space="preserve">Microsoft World</w:t>
+            </w:r>
+          </w:p>
+        </w:tc>
+      </w:tr>
+      <w:tr>
+        <w:tc>
+          <w:p>
+            <w:pPr>
+              <w:jc w:val="left"/>
+            </w:pPr>
+            <w:hyperlink r:id="rId114">
+              <w:r>
+                <w:rPr>
+                  <w:rStyle w:val="Hyperlink"/>
+                </w:rPr>
+                <w:t xml:space="preserve">.txt</w:t>
+              </w:r>
+            </w:hyperlink>
+          </w:p>
+        </w:tc>
+        <w:tc>
+          <w:p>
+            <w:pPr>
+              <w:jc w:val="left"/>
+            </w:pPr>
+            <w:r>
+              <w:t xml:space="preserve">Plain Text</w:t>
+            </w:r>
+          </w:p>
+        </w:tc>
+      </w:tr>
+      <w:tr>
+        <w:tc>
+          <w:p>
+            <w:pPr>
+              <w:jc w:val="left"/>
+            </w:pPr>
+            <w:hyperlink r:id="rId115">
+              <w:r>
+                <w:rPr>
+                  <w:rStyle w:val="Hyperlink"/>
+                </w:rPr>
+                <w:t xml:space="preserve">.md</w:t>
+              </w:r>
+            </w:hyperlink>
+          </w:p>
+        </w:tc>
+        <w:tc>
+          <w:p>
+            <w:pPr>
+              <w:jc w:val="left"/>
+            </w:pPr>
+            <w:r>
+              <w:t xml:space="preserve">Markdown</w:t>
+            </w:r>
+          </w:p>
+        </w:tc>
+      </w:tr>
+      <w:tr>
+        <w:tc>
+          <w:p>
+            <w:pPr>
+              <w:jc w:val="left"/>
+            </w:pPr>
+            <w:hyperlink r:id="rId116">
+              <w:r>
+                <w:rPr>
+                  <w:rStyle w:val="Hyperlink"/>
+                </w:rPr>
+                <w:t xml:space="preserve">.epub</w:t>
+              </w:r>
+            </w:hyperlink>
+          </w:p>
+        </w:tc>
+        <w:tc>
+          <w:p>
+            <w:pPr>
+              <w:jc w:val="left"/>
+            </w:pPr>
+            <w:r>
+              <w:t xml:space="preserve">Epub3</w:t>
+            </w:r>
+          </w:p>
+        </w:tc>
+      </w:tr>
+      <w:tr>
+        <w:tc>
+          <w:p>
+            <w:pPr>
+              <w:jc w:val="left"/>
+            </w:pPr>
+            <w:hyperlink r:id="rId117">
+              <w:r>
+                <w:rPr>
+                  <w:rStyle w:val="Hyperlink"/>
+                </w:rPr>
+                <w:t xml:space="preserve">.mobi</w:t>
+              </w:r>
+            </w:hyperlink>
+          </w:p>
+        </w:tc>
+        <w:tc>
+          <w:p>
+            <w:pPr>
+              <w:jc w:val="left"/>
+            </w:pPr>
+            <w:r>
+              <w:t xml:space="preserve">Amazon Kindle Reader</w:t>
+            </w:r>
+          </w:p>
+        </w:tc>
+      </w:tr>
+    </w:tbl>
     <w:sectPr/>
   </w:body>
 </w:document>

</xml_diff>

<commit_message>
"for free" left only in colophon
</commit_message>
<xml_diff>
--- a/the_way_beyond.docx
+++ b/the_way_beyond.docx
@@ -108,19 +108,6 @@
         </w:p>
       </w:sdtContent>
     </w:sdt>
-    <w:p>
-      <w:pPr>
-        <w:pStyle w:val="Heading1"/>
-      </w:pPr>
-    </w:p>
-    <w:p>
-      <w:pPr>
-        <w:pStyle w:val="FirstParagraph"/>
-      </w:pPr>
-      <w:r>
-        <w:t xml:space="preserve">This book is offered for free distribution.</w:t>
-      </w:r>
-    </w:p>
     <w:p>
       <w:pPr>
         <w:pStyle w:val="Heading1"/>
@@ -8610,8 +8597,8 @@
         <w:tblLook w:firstRow="1"/>
       </w:tblPr>
       <w:tblGrid>
-        <w:gridCol w:w="1584"/>
-        <w:gridCol w:w="6336"/>
+        <w:gridCol w:w="2376"/>
+        <w:gridCol w:w="5544"/>
       </w:tblGrid>
       <w:tr>
         <w:trPr>
@@ -8630,7 +8617,7 @@
               <w:jc w:val="left"/>
             </w:pPr>
             <w:r>
-              <w:t xml:space="preserve">Link</w:t>
+              <w:t xml:space="preserve">Format Description</w:t>
             </w:r>
           </w:p>
         </w:tc>
@@ -8647,7 +8634,7 @@
               <w:jc w:val="left"/>
             </w:pPr>
             <w:r>
-              <w:t xml:space="preserve">Format Description</w:t>
+              <w:t xml:space="preserve">Link</w:t>
             </w:r>
           </w:p>
         </w:tc>
@@ -8658,14 +8645,9 @@
             <w:pPr>
               <w:jc w:val="left"/>
             </w:pPr>
-            <w:hyperlink r:id="rId111">
-              <w:r>
-                <w:rPr>
-                  <w:rStyle w:val="Hyperlink"/>
-                </w:rPr>
-                <w:t xml:space="preserve">.html</w:t>
-              </w:r>
-            </w:hyperlink>
+            <w:r>
+              <w:t xml:space="preserve">HTML5 stand-alone</w:t>
+            </w:r>
           </w:p>
         </w:tc>
         <w:tc>
@@ -8673,13 +8655,28 @@
             <w:pPr>
               <w:jc w:val="left"/>
             </w:pPr>
-            <w:r>
-              <w:t xml:space="preserve">HTML5 stand-alone</w:t>
-            </w:r>
+            <w:hyperlink r:id="rId111">
+              <w:r>
+                <w:rPr>
+                  <w:rStyle w:val="Hyperlink"/>
+                </w:rPr>
+                <w:t xml:space="preserve">https://jackiewoodall.github.io/twb/the_way_beyond.html</w:t>
+              </w:r>
+            </w:hyperlink>
           </w:p>
         </w:tc>
       </w:tr>
       <w:tr>
+        <w:tc>
+          <w:p>
+            <w:pPr>
+              <w:jc w:val="left"/>
+            </w:pPr>
+            <w:r>
+              <w:t xml:space="preserve">Adobe Acrobat PDF</w:t>
+            </w:r>
+          </w:p>
+        </w:tc>
         <w:tc>
           <w:p>
             <w:pPr>
@@ -8690,23 +8687,23 @@
                 <w:rPr>
                   <w:rStyle w:val="Hyperlink"/>
                 </w:rPr>
-                <w:t xml:space="preserve">.pdf</w:t>
+                <w:t xml:space="preserve">https://jackiewoodall.github.io/twb/the_way_beyond.pdf</w:t>
               </w:r>
             </w:hyperlink>
           </w:p>
         </w:tc>
+      </w:tr>
+      <w:tr>
         <w:tc>
           <w:p>
             <w:pPr>
               <w:jc w:val="left"/>
             </w:pPr>
             <w:r>
-              <w:t xml:space="preserve">Adobe Acrobat PDF</w:t>
+              <w:t xml:space="preserve">Microsoft Word</w:t>
             </w:r>
           </w:p>
         </w:tc>
-      </w:tr>
-      <w:tr>
         <w:tc>
           <w:p>
             <w:pPr>
@@ -8717,23 +8714,23 @@
                 <w:rPr>
                   <w:rStyle w:val="Hyperlink"/>
                 </w:rPr>
-                <w:t xml:space="preserve">.docx</w:t>
+                <w:t xml:space="preserve">https://jackiewoodall.github.io/twb/the_way_beyond.docx</w:t>
               </w:r>
             </w:hyperlink>
           </w:p>
         </w:tc>
+      </w:tr>
+      <w:tr>
         <w:tc>
           <w:p>
             <w:pPr>
               <w:jc w:val="left"/>
             </w:pPr>
             <w:r>
-              <w:t xml:space="preserve">Microsoft World</w:t>
+              <w:t xml:space="preserve">Plain Text</w:t>
             </w:r>
           </w:p>
         </w:tc>
-      </w:tr>
-      <w:tr>
         <w:tc>
           <w:p>
             <w:pPr>
@@ -8744,23 +8741,23 @@
                 <w:rPr>
                   <w:rStyle w:val="Hyperlink"/>
                 </w:rPr>
-                <w:t xml:space="preserve">.txt</w:t>
+                <w:t xml:space="preserve">https://jackiewoodall.github.io/twb/the_way_beyond.txt</w:t>
               </w:r>
             </w:hyperlink>
           </w:p>
         </w:tc>
+      </w:tr>
+      <w:tr>
         <w:tc>
           <w:p>
             <w:pPr>
               <w:jc w:val="left"/>
             </w:pPr>
             <w:r>
-              <w:t xml:space="preserve">Plain Text</w:t>
+              <w:t xml:space="preserve">Markdown</w:t>
             </w:r>
           </w:p>
         </w:tc>
-      </w:tr>
-      <w:tr>
         <w:tc>
           <w:p>
             <w:pPr>
@@ -8771,23 +8768,23 @@
                 <w:rPr>
                   <w:rStyle w:val="Hyperlink"/>
                 </w:rPr>
-                <w:t xml:space="preserve">.md</w:t>
+                <w:t xml:space="preserve">https://github.com/jackiewoodall/twb/blob/gh-pages/the_way_beyond.md</w:t>
               </w:r>
             </w:hyperlink>
           </w:p>
         </w:tc>
+      </w:tr>
+      <w:tr>
         <w:tc>
           <w:p>
             <w:pPr>
               <w:jc w:val="left"/>
             </w:pPr>
             <w:r>
-              <w:t xml:space="preserve">Markdown</w:t>
+              <w:t xml:space="preserve">Epub3</w:t>
             </w:r>
           </w:p>
         </w:tc>
-      </w:tr>
-      <w:tr>
         <w:tc>
           <w:p>
             <w:pPr>
@@ -8798,23 +8795,23 @@
                 <w:rPr>
                   <w:rStyle w:val="Hyperlink"/>
                 </w:rPr>
-                <w:t xml:space="preserve">.epub</w:t>
+                <w:t xml:space="preserve">https://jackiewoodall.github.io/twb/the_way_beyond.epub</w:t>
               </w:r>
             </w:hyperlink>
           </w:p>
         </w:tc>
+      </w:tr>
+      <w:tr>
         <w:tc>
           <w:p>
             <w:pPr>
               <w:jc w:val="left"/>
             </w:pPr>
             <w:r>
-              <w:t xml:space="preserve">Epub3</w:t>
+              <w:t xml:space="preserve">Amazon Kindle Reader</w:t>
             </w:r>
           </w:p>
         </w:tc>
-      </w:tr>
-      <w:tr>
         <w:tc>
           <w:p>
             <w:pPr>
@@ -8825,19 +8822,9 @@
                 <w:rPr>
                   <w:rStyle w:val="Hyperlink"/>
                 </w:rPr>
-                <w:t xml:space="preserve">.mobi</w:t>
+                <w:t xml:space="preserve">https://jackiewoodall.github.io/twb/the_way_beyond.mobi</w:t>
               </w:r>
             </w:hyperlink>
-          </w:p>
-        </w:tc>
-        <w:tc>
-          <w:p>
-            <w:pPr>
-              <w:jc w:val="left"/>
-            </w:pPr>
-            <w:r>
-              <w:t xml:space="preserve">Amazon Kindle Reader</w:t>
-            </w:r>
           </w:p>
         </w:tc>
       </w:tr>

</xml_diff>